<commit_message>
Se agrega marco conceptual
</commit_message>
<xml_diff>
--- a/Proyecto replicas de base de datos (1)-segunda version.docx
+++ b/Proyecto replicas de base de datos (1)-segunda version.docx
@@ -1,6 +1,6 @@
 
 <file path=word/document.xml><?xml version="1.0" encoding="utf-8"?>
-<w:document xmlns:wpc="http://schemas.microsoft.com/office/word/2010/wordprocessingCanvas" xmlns:cx="http://schemas.microsoft.com/office/drawing/2014/chartex" xmlns:cx1="http://schemas.microsoft.com/office/drawing/2015/9/8/chartex" xmlns:cx2="http://schemas.microsoft.com/office/drawing/2015/10/21/chartex" xmlns:cx3="http://schemas.microsoft.com/office/drawing/2016/5/9/chartex" xmlns:cx4="http://schemas.microsoft.com/office/drawing/2016/5/10/chartex" xmlns:cx5="http://schemas.microsoft.com/office/drawing/2016/5/11/chartex" xmlns:cx6="http://schemas.microsoft.com/office/drawing/2016/5/12/chartex" xmlns:cx7="http://schemas.microsoft.com/office/drawing/2016/5/13/chartex" xmlns:cx8="http://schemas.microsoft.com/office/drawing/2016/5/14/chartex" xmlns:mc="http://schemas.openxmlformats.org/markup-compatibility/2006" xmlns:aink="http://schemas.microsoft.com/office/drawing/2016/ink" xmlns:am3d="http://schemas.microsoft.com/office/drawing/2017/model3d" xmlns:o="urn:schemas-microsoft-com:office:office" xmlns:oel="http://schemas.microsoft.com/office/2019/extlst" xmlns:r="http://schemas.openxmlformats.org/officeDocument/2006/relationships" xmlns:m="http://schemas.openxmlformats.org/officeDocument/2006/math" xmlns:v="urn:schemas-microsoft-com:vml" xmlns:wp14="http://schemas.microsoft.com/office/word/2010/wordprocessingDrawing" xmlns:wp="http://schemas.openxmlformats.org/drawingml/2006/wordprocessingDrawing" xmlns:w10="urn:schemas-microsoft-com:office:word" xmlns:w="http://schemas.openxmlformats.org/wordprocessingml/2006/main" xmlns:w14="http://schemas.microsoft.com/office/word/2010/wordml" xmlns:w15="http://schemas.microsoft.com/office/word/2012/wordml" xmlns:w16cex="http://schemas.microsoft.com/office/word/2018/wordml/cex" xmlns:w16cid="http://schemas.microsoft.com/office/word/2016/wordml/cid" xmlns:w16="http://schemas.microsoft.com/office/word/2018/wordml" xmlns:w16sdtdh="http://schemas.microsoft.com/office/word/2020/wordml/sdtdatahash" xmlns:w16se="http://schemas.microsoft.com/office/word/2015/wordml/symex" xmlns:wpg="http://schemas.microsoft.com/office/word/2010/wordprocessingGroup" xmlns:wpi="http://schemas.microsoft.com/office/word/2010/wordprocessingInk" xmlns:wne="http://schemas.microsoft.com/office/word/2006/wordml" xmlns:wps="http://schemas.microsoft.com/office/word/2010/wordprocessingShape" mc:Ignorable="w14 w15 w16se w16cid w16 w16cex w16sdtdh wp14">
+<w:document xmlns:wpc="http://schemas.microsoft.com/office/word/2010/wordprocessingCanvas" xmlns:cx="http://schemas.microsoft.com/office/drawing/2014/chartex" xmlns:cx1="http://schemas.microsoft.com/office/drawing/2015/9/8/chartex" xmlns:cx2="http://schemas.microsoft.com/office/drawing/2015/10/21/chartex" xmlns:cx3="http://schemas.microsoft.com/office/drawing/2016/5/9/chartex" xmlns:cx4="http://schemas.microsoft.com/office/drawing/2016/5/10/chartex" xmlns:cx5="http://schemas.microsoft.com/office/drawing/2016/5/11/chartex" xmlns:cx6="http://schemas.microsoft.com/office/drawing/2016/5/12/chartex" xmlns:cx7="http://schemas.microsoft.com/office/drawing/2016/5/13/chartex" xmlns:cx8="http://schemas.microsoft.com/office/drawing/2016/5/14/chartex" xmlns:mc="http://schemas.openxmlformats.org/markup-compatibility/2006" xmlns:aink="http://schemas.microsoft.com/office/drawing/2016/ink" xmlns:am3d="http://schemas.microsoft.com/office/drawing/2017/model3d" xmlns:o="urn:schemas-microsoft-com:office:office" xmlns:r="http://schemas.openxmlformats.org/officeDocument/2006/relationships" xmlns:m="http://schemas.openxmlformats.org/officeDocument/2006/math" xmlns:v="urn:schemas-microsoft-com:vml" xmlns:wp14="http://schemas.microsoft.com/office/word/2010/wordprocessingDrawing" xmlns:wp="http://schemas.openxmlformats.org/drawingml/2006/wordprocessingDrawing" xmlns:w10="urn:schemas-microsoft-com:office:word" xmlns:w="http://schemas.openxmlformats.org/wordprocessingml/2006/main" xmlns:w14="http://schemas.microsoft.com/office/word/2010/wordml" xmlns:w15="http://schemas.microsoft.com/office/word/2012/wordml" xmlns:w16cex="http://schemas.microsoft.com/office/word/2018/wordml/cex" xmlns:w16cid="http://schemas.microsoft.com/office/word/2016/wordml/cid" xmlns:w16="http://schemas.microsoft.com/office/word/2018/wordml" xmlns:w16sdtdh="http://schemas.microsoft.com/office/word/2020/wordml/sdtdatahash" xmlns:w16se="http://schemas.microsoft.com/office/word/2015/wordml/symex" xmlns:wpg="http://schemas.microsoft.com/office/word/2010/wordprocessingGroup" xmlns:wpi="http://schemas.microsoft.com/office/word/2010/wordprocessingInk" xmlns:wne="http://schemas.microsoft.com/office/word/2006/wordml" xmlns:wps="http://schemas.microsoft.com/office/word/2010/wordprocessingShape" mc:Ignorable="w14 w15 w16se w16cid w16 w16cex w16sdtdh wp14">
   <w:body>
     <w:p>
       <w:pPr>
@@ -890,7 +890,7 @@
           <w:r>
             <w:fldChar w:fldCharType="separate"/>
           </w:r>
-          <w:hyperlink w:anchor="_Toc149497459" w:history="1">
+          <w:hyperlink w:anchor="_Toc151160533" w:history="1">
             <w:r>
               <w:rPr>
                 <w:rStyle w:val="Hipervnculo"/>
@@ -898,7 +898,7 @@
                 <w:noProof/>
                 <w:lang w:eastAsia="es-ES"/>
               </w:rPr>
-              <w:t>CAPÍTULO 1: INTRODUCCION</w:t>
+              <w:t>CAPÍTULO 1: Introducción</w:t>
             </w:r>
             <w:r>
               <w:rPr>
@@ -919,7 +919,7 @@
                 <w:noProof/>
                 <w:webHidden/>
               </w:rPr>
-              <w:instrText xml:space="preserve"> PAGEREF _Toc149497459 \h </w:instrText>
+              <w:instrText xml:space="preserve"> PAGEREF _Toc151160533 \h </w:instrText>
             </w:r>
             <w:r>
               <w:rPr>
@@ -962,7 +962,7 @@
               <w:lang w:eastAsia="es-ES"/>
             </w:rPr>
           </w:pPr>
-          <w:hyperlink w:anchor="_Toc149497460" w:history="1">
+          <w:hyperlink w:anchor="_Toc151160534" w:history="1">
             <w:r>
               <w:rPr>
                 <w:rStyle w:val="Hipervnculo"/>
@@ -970,7 +970,7 @@
                 <w:noProof/>
                 <w:lang w:eastAsia="es-ES"/>
               </w:rPr>
-              <w:t>1.1 TEMA</w:t>
+              <w:t>1.1 Tema</w:t>
             </w:r>
             <w:r>
               <w:rPr>
@@ -991,7 +991,7 @@
                 <w:noProof/>
                 <w:webHidden/>
               </w:rPr>
-              <w:instrText xml:space="preserve"> PAGEREF _Toc149497460 \h </w:instrText>
+              <w:instrText xml:space="preserve"> PAGEREF _Toc151160534 \h </w:instrText>
             </w:r>
             <w:r>
               <w:rPr>
@@ -1034,7 +1034,7 @@
               <w:lang w:eastAsia="es-ES"/>
             </w:rPr>
           </w:pPr>
-          <w:hyperlink w:anchor="_Toc149497461" w:history="1">
+          <w:hyperlink w:anchor="_Toc151160535" w:history="1">
             <w:r>
               <w:rPr>
                 <w:rStyle w:val="Hipervnculo"/>
@@ -1042,7 +1042,7 @@
                 <w:noProof/>
                 <w:lang w:eastAsia="es-ES"/>
               </w:rPr>
-              <w:t>1.2 DEFINICION O PLANTEAMIENTO DEL PROBLEMA</w:t>
+              <w:t>1.2 Definición o planteamiento del problema</w:t>
             </w:r>
             <w:r>
               <w:rPr>
@@ -1063,7 +1063,7 @@
                 <w:noProof/>
                 <w:webHidden/>
               </w:rPr>
-              <w:instrText xml:space="preserve"> PAGEREF _Toc149497461 \h </w:instrText>
+              <w:instrText xml:space="preserve"> PAGEREF _Toc151160535 \h </w:instrText>
             </w:r>
             <w:r>
               <w:rPr>
@@ -1106,7 +1106,7 @@
               <w:lang w:eastAsia="es-ES"/>
             </w:rPr>
           </w:pPr>
-          <w:hyperlink w:anchor="_Toc149497462" w:history="1">
+          <w:hyperlink w:anchor="_Toc151160536" w:history="1">
             <w:r>
               <w:rPr>
                 <w:rStyle w:val="Hipervnculo"/>
@@ -1114,7 +1114,7 @@
                 <w:noProof/>
                 <w:lang w:val="es-PY" w:eastAsia="es-PY"/>
               </w:rPr>
-              <w:t>1.3 OBJETIVOS DEL TRABAJO PRÁCTICO</w:t>
+              <w:t>1.3 Objetivos del trabajo práctico</w:t>
             </w:r>
             <w:r>
               <w:rPr>
@@ -1135,7 +1135,7 @@
                 <w:noProof/>
                 <w:webHidden/>
               </w:rPr>
-              <w:instrText xml:space="preserve"> PAGEREF _Toc149497462 \h </w:instrText>
+              <w:instrText xml:space="preserve"> PAGEREF _Toc151160536 \h </w:instrText>
             </w:r>
             <w:r>
               <w:rPr>
@@ -1178,7 +1178,7 @@
               <w:lang w:eastAsia="es-ES"/>
             </w:rPr>
           </w:pPr>
-          <w:hyperlink w:anchor="_Toc149497463" w:history="1">
+          <w:hyperlink w:anchor="_Toc151160537" w:history="1">
             <w:r>
               <w:rPr>
                 <w:rStyle w:val="Hipervnculo"/>
@@ -1186,7 +1186,7 @@
                 <w:noProof/>
                 <w:lang w:val="es-PY" w:eastAsia="es-PY"/>
               </w:rPr>
-              <w:t>1.3.1 OBJETIVOS GENERALES</w:t>
+              <w:t>1.3.1 Objetivos generales</w:t>
             </w:r>
             <w:r>
               <w:rPr>
@@ -1207,7 +1207,7 @@
                 <w:noProof/>
                 <w:webHidden/>
               </w:rPr>
-              <w:instrText xml:space="preserve"> PAGEREF _Toc149497463 \h </w:instrText>
+              <w:instrText xml:space="preserve"> PAGEREF _Toc151160537 \h </w:instrText>
             </w:r>
             <w:r>
               <w:rPr>
@@ -1250,7 +1250,7 @@
               <w:lang w:eastAsia="es-ES"/>
             </w:rPr>
           </w:pPr>
-          <w:hyperlink w:anchor="_Toc149497464" w:history="1">
+          <w:hyperlink w:anchor="_Toc151160538" w:history="1">
             <w:r>
               <w:rPr>
                 <w:rStyle w:val="Hipervnculo"/>
@@ -1258,7 +1258,7 @@
                 <w:noProof/>
                 <w:lang w:val="es-PY" w:eastAsia="es-PY"/>
               </w:rPr>
-              <w:t>1.3.2 OBJETIVOS ESPECÍFICOS</w:t>
+              <w:t>1.3.2 Objetivos específicos</w:t>
             </w:r>
             <w:r>
               <w:rPr>
@@ -1279,7 +1279,7 @@
                 <w:noProof/>
                 <w:webHidden/>
               </w:rPr>
-              <w:instrText xml:space="preserve"> PAGEREF _Toc149497464 \h </w:instrText>
+              <w:instrText xml:space="preserve"> PAGEREF _Toc151160538 \h </w:instrText>
             </w:r>
             <w:r>
               <w:rPr>
@@ -1322,14 +1322,13 @@
               <w:lang w:eastAsia="es-ES"/>
             </w:rPr>
           </w:pPr>
-          <w:hyperlink w:anchor="_Toc149497465" w:history="1">
+          <w:hyperlink w:anchor="_Toc151160539" w:history="1">
             <w:r>
               <w:rPr>
                 <w:rStyle w:val="Hipervnculo"/>
                 <w:noProof/>
-                <w:lang w:val="es-AR"/>
               </w:rPr>
-              <w:t>CAPÍTULO 3: Metodología seguida</w:t>
+              <w:t>CAPITULO 2: Marco referencial</w:t>
             </w:r>
             <w:r>
               <w:rPr>
@@ -1350,7 +1349,7 @@
                 <w:noProof/>
                 <w:webHidden/>
               </w:rPr>
-              <w:instrText xml:space="preserve"> PAGEREF _Toc149497465 \h </w:instrText>
+              <w:instrText xml:space="preserve"> PAGEREF _Toc151160539 \h </w:instrText>
             </w:r>
             <w:r>
               <w:rPr>
@@ -1383,7 +1382,7 @@
         </w:p>
         <w:p>
           <w:pPr>
-            <w:pStyle w:val="TDC2"/>
+            <w:pStyle w:val="TDC1"/>
             <w:tabs>
               <w:tab w:val="right" w:leader="dot" w:pos="8494"/>
             </w:tabs>
@@ -1393,14 +1392,14 @@
               <w:lang w:eastAsia="es-ES"/>
             </w:rPr>
           </w:pPr>
-          <w:hyperlink w:anchor="_Toc149497466" w:history="1">
+          <w:hyperlink w:anchor="_Toc151160540" w:history="1">
             <w:r>
               <w:rPr>
                 <w:rStyle w:val="Hipervnculo"/>
                 <w:noProof/>
                 <w:lang w:val="es-AR"/>
               </w:rPr>
-              <w:t>3.1 Configurando lo básico para la replicación</w:t>
+              <w:t>CAPÍTULO 3: Metodología seguida</w:t>
             </w:r>
             <w:r>
               <w:rPr>
@@ -1421,77 +1420,7 @@
                 <w:noProof/>
                 <w:webHidden/>
               </w:rPr>
-              <w:instrText xml:space="preserve"> PAGEREF _Toc149497466 \h </w:instrText>
-            </w:r>
-            <w:r>
-              <w:rPr>
-                <w:noProof/>
-                <w:webHidden/>
-              </w:rPr>
-            </w:r>
-            <w:r>
-              <w:rPr>
-                <w:noProof/>
-                <w:webHidden/>
-              </w:rPr>
-              <w:fldChar w:fldCharType="separate"/>
-            </w:r>
-            <w:r>
-              <w:rPr>
-                <w:noProof/>
-                <w:webHidden/>
-              </w:rPr>
-              <w:t>5</w:t>
-            </w:r>
-            <w:r>
-              <w:rPr>
-                <w:noProof/>
-                <w:webHidden/>
-              </w:rPr>
-              <w:fldChar w:fldCharType="end"/>
-            </w:r>
-          </w:hyperlink>
-        </w:p>
-        <w:p>
-          <w:pPr>
-            <w:pStyle w:val="TDC2"/>
-            <w:tabs>
-              <w:tab w:val="right" w:leader="dot" w:pos="8494"/>
-            </w:tabs>
-            <w:rPr>
-              <w:rFonts w:eastAsiaTheme="minorEastAsia"/>
-              <w:noProof/>
-              <w:lang w:eastAsia="es-ES"/>
-            </w:rPr>
-          </w:pPr>
-          <w:hyperlink w:anchor="_Toc149497467" w:history="1">
-            <w:r>
-              <w:rPr>
-                <w:rStyle w:val="Hipervnculo"/>
-                <w:noProof/>
-              </w:rPr>
-              <w:t>3.2 Configurando el servidor publicador</w:t>
-            </w:r>
-            <w:r>
-              <w:rPr>
-                <w:noProof/>
-                <w:webHidden/>
-              </w:rPr>
-              <w:tab/>
-            </w:r>
-            <w:r>
-              <w:rPr>
-                <w:noProof/>
-                <w:webHidden/>
-              </w:rPr>
-              <w:fldChar w:fldCharType="begin"/>
-            </w:r>
-            <w:r>
-              <w:rPr>
-                <w:noProof/>
-                <w:webHidden/>
-              </w:rPr>
-              <w:instrText xml:space="preserve"> PAGEREF _Toc149497467 \h </w:instrText>
+              <w:instrText xml:space="preserve"> PAGEREF _Toc151160540 \h </w:instrText>
             </w:r>
             <w:r>
               <w:rPr>
@@ -1524,7 +1453,7 @@
         </w:p>
         <w:p>
           <w:pPr>
-            <w:pStyle w:val="TDC3"/>
+            <w:pStyle w:val="TDC2"/>
             <w:tabs>
               <w:tab w:val="right" w:leader="dot" w:pos="8494"/>
             </w:tabs>
@@ -1534,13 +1463,14 @@
               <w:lang w:eastAsia="es-ES"/>
             </w:rPr>
           </w:pPr>
-          <w:hyperlink w:anchor="_Toc149497468" w:history="1">
+          <w:hyperlink w:anchor="_Toc151160541" w:history="1">
             <w:r>
               <w:rPr>
                 <w:rStyle w:val="Hipervnculo"/>
                 <w:noProof/>
+                <w:lang w:val="es-AR"/>
               </w:rPr>
-              <w:t>3.2.1 Activando servicios</w:t>
+              <w:t>3.1 Configurando lo básico para la replicación</w:t>
             </w:r>
             <w:r>
               <w:rPr>
@@ -1561,7 +1491,7 @@
                 <w:noProof/>
                 <w:webHidden/>
               </w:rPr>
-              <w:instrText xml:space="preserve"> PAGEREF _Toc149497468 \h </w:instrText>
+              <w:instrText xml:space="preserve"> PAGEREF _Toc151160541 \h </w:instrText>
             </w:r>
             <w:r>
               <w:rPr>
@@ -1594,6 +1524,76 @@
         </w:p>
         <w:p>
           <w:pPr>
+            <w:pStyle w:val="TDC2"/>
+            <w:tabs>
+              <w:tab w:val="right" w:leader="dot" w:pos="8494"/>
+            </w:tabs>
+            <w:rPr>
+              <w:rFonts w:eastAsiaTheme="minorEastAsia"/>
+              <w:noProof/>
+              <w:lang w:eastAsia="es-ES"/>
+            </w:rPr>
+          </w:pPr>
+          <w:hyperlink w:anchor="_Toc151160542" w:history="1">
+            <w:r>
+              <w:rPr>
+                <w:rStyle w:val="Hipervnculo"/>
+                <w:noProof/>
+              </w:rPr>
+              <w:t>3.2 Configurando el servidor publicador</w:t>
+            </w:r>
+            <w:r>
+              <w:rPr>
+                <w:noProof/>
+                <w:webHidden/>
+              </w:rPr>
+              <w:tab/>
+            </w:r>
+            <w:r>
+              <w:rPr>
+                <w:noProof/>
+                <w:webHidden/>
+              </w:rPr>
+              <w:fldChar w:fldCharType="begin"/>
+            </w:r>
+            <w:r>
+              <w:rPr>
+                <w:noProof/>
+                <w:webHidden/>
+              </w:rPr>
+              <w:instrText xml:space="preserve"> PAGEREF _Toc151160542 \h </w:instrText>
+            </w:r>
+            <w:r>
+              <w:rPr>
+                <w:noProof/>
+                <w:webHidden/>
+              </w:rPr>
+            </w:r>
+            <w:r>
+              <w:rPr>
+                <w:noProof/>
+                <w:webHidden/>
+              </w:rPr>
+              <w:fldChar w:fldCharType="separate"/>
+            </w:r>
+            <w:r>
+              <w:rPr>
+                <w:noProof/>
+                <w:webHidden/>
+              </w:rPr>
+              <w:t>7</w:t>
+            </w:r>
+            <w:r>
+              <w:rPr>
+                <w:noProof/>
+                <w:webHidden/>
+              </w:rPr>
+              <w:fldChar w:fldCharType="end"/>
+            </w:r>
+          </w:hyperlink>
+        </w:p>
+        <w:p>
+          <w:pPr>
             <w:pStyle w:val="TDC3"/>
             <w:tabs>
               <w:tab w:val="right" w:leader="dot" w:pos="8494"/>
@@ -1604,7 +1604,77 @@
               <w:lang w:eastAsia="es-ES"/>
             </w:rPr>
           </w:pPr>
-          <w:hyperlink w:anchor="_Toc149497469" w:history="1">
+          <w:hyperlink w:anchor="_Toc151160543" w:history="1">
+            <w:r>
+              <w:rPr>
+                <w:rStyle w:val="Hipervnculo"/>
+                <w:noProof/>
+              </w:rPr>
+              <w:t>3.2.1 Activando servicios</w:t>
+            </w:r>
+            <w:r>
+              <w:rPr>
+                <w:noProof/>
+                <w:webHidden/>
+              </w:rPr>
+              <w:tab/>
+            </w:r>
+            <w:r>
+              <w:rPr>
+                <w:noProof/>
+                <w:webHidden/>
+              </w:rPr>
+              <w:fldChar w:fldCharType="begin"/>
+            </w:r>
+            <w:r>
+              <w:rPr>
+                <w:noProof/>
+                <w:webHidden/>
+              </w:rPr>
+              <w:instrText xml:space="preserve"> PAGEREF _Toc151160543 \h </w:instrText>
+            </w:r>
+            <w:r>
+              <w:rPr>
+                <w:noProof/>
+                <w:webHidden/>
+              </w:rPr>
+            </w:r>
+            <w:r>
+              <w:rPr>
+                <w:noProof/>
+                <w:webHidden/>
+              </w:rPr>
+              <w:fldChar w:fldCharType="separate"/>
+            </w:r>
+            <w:r>
+              <w:rPr>
+                <w:noProof/>
+                <w:webHidden/>
+              </w:rPr>
+              <w:t>7</w:t>
+            </w:r>
+            <w:r>
+              <w:rPr>
+                <w:noProof/>
+                <w:webHidden/>
+              </w:rPr>
+              <w:fldChar w:fldCharType="end"/>
+            </w:r>
+          </w:hyperlink>
+        </w:p>
+        <w:p>
+          <w:pPr>
+            <w:pStyle w:val="TDC3"/>
+            <w:tabs>
+              <w:tab w:val="right" w:leader="dot" w:pos="8494"/>
+            </w:tabs>
+            <w:rPr>
+              <w:rFonts w:eastAsiaTheme="minorEastAsia"/>
+              <w:noProof/>
+              <w:lang w:eastAsia="es-ES"/>
+            </w:rPr>
+          </w:pPr>
+          <w:hyperlink w:anchor="_Toc151160544" w:history="1">
             <w:r>
               <w:rPr>
                 <w:rStyle w:val="Hipervnculo"/>
@@ -1631,7 +1701,7 @@
                 <w:noProof/>
                 <w:webHidden/>
               </w:rPr>
-              <w:instrText xml:space="preserve"> PAGEREF _Toc149497469 \h </w:instrText>
+              <w:instrText xml:space="preserve"> PAGEREF _Toc151160544 \h </w:instrText>
             </w:r>
             <w:r>
               <w:rPr>
@@ -1651,7 +1721,7 @@
                 <w:noProof/>
                 <w:webHidden/>
               </w:rPr>
-              <w:t>8</w:t>
+              <w:t>9</w:t>
             </w:r>
             <w:r>
               <w:rPr>
@@ -1674,7 +1744,7 @@
               <w:lang w:eastAsia="es-ES"/>
             </w:rPr>
           </w:pPr>
-          <w:hyperlink w:anchor="_Toc149497470" w:history="1">
+          <w:hyperlink w:anchor="_Toc151160545" w:history="1">
             <w:r>
               <w:rPr>
                 <w:rStyle w:val="Hipervnculo"/>
@@ -1701,7 +1771,7 @@
                 <w:noProof/>
                 <w:webHidden/>
               </w:rPr>
-              <w:instrText xml:space="preserve"> PAGEREF _Toc149497470 \h </w:instrText>
+              <w:instrText xml:space="preserve"> PAGEREF _Toc151160545 \h </w:instrText>
             </w:r>
             <w:r>
               <w:rPr>
@@ -1721,7 +1791,7 @@
                 <w:noProof/>
                 <w:webHidden/>
               </w:rPr>
-              <w:t>10</w:t>
+              <w:t>11</w:t>
             </w:r>
             <w:r>
               <w:rPr>
@@ -1744,13 +1814,27 @@
               <w:lang w:eastAsia="es-ES"/>
             </w:rPr>
           </w:pPr>
-          <w:hyperlink w:anchor="_Toc149497471" w:history="1">
+          <w:hyperlink w:anchor="_Toc151160546" w:history="1">
             <w:r>
               <w:rPr>
                 <w:rStyle w:val="Hipervnculo"/>
                 <w:noProof/>
               </w:rPr>
-              <w:t>CAPÍTULO 4: Desarrollo del tema y presentación de resultados</w:t>
+              <w:t>CAPÍTULO 4</w:t>
+            </w:r>
+            <w:r>
+              <w:rPr>
+                <w:rStyle w:val="Hipervnculo"/>
+                <w:noProof/>
+              </w:rPr>
+              <w:t>:</w:t>
+            </w:r>
+            <w:r>
+              <w:rPr>
+                <w:rStyle w:val="Hipervnculo"/>
+                <w:noProof/>
+              </w:rPr>
+              <w:t xml:space="preserve"> Desarrollo del tema y presentación de resultados</w:t>
             </w:r>
             <w:r>
               <w:rPr>
@@ -1771,7 +1855,7 @@
                 <w:noProof/>
                 <w:webHidden/>
               </w:rPr>
-              <w:instrText xml:space="preserve"> PAGEREF _Toc149497471 \h </w:instrText>
+              <w:instrText xml:space="preserve"> PAGEREF _Toc151160546 \h </w:instrText>
             </w:r>
             <w:r>
               <w:rPr>
@@ -1791,7 +1875,7 @@
                 <w:noProof/>
                 <w:webHidden/>
               </w:rPr>
-              <w:t>13</w:t>
+              <w:t>14</w:t>
             </w:r>
             <w:r>
               <w:rPr>
@@ -1814,7 +1898,7 @@
               <w:lang w:eastAsia="es-ES"/>
             </w:rPr>
           </w:pPr>
-          <w:hyperlink w:anchor="_Toc149497472" w:history="1">
+          <w:hyperlink w:anchor="_Toc151160547" w:history="1">
             <w:r>
               <w:rPr>
                 <w:rStyle w:val="Hipervnculo"/>
@@ -1841,7 +1925,7 @@
                 <w:noProof/>
                 <w:webHidden/>
               </w:rPr>
-              <w:instrText xml:space="preserve"> PAGEREF _Toc149497472 \h </w:instrText>
+              <w:instrText xml:space="preserve"> PAGEREF _Toc151160547 \h </w:instrText>
             </w:r>
             <w:r>
               <w:rPr>
@@ -1861,7 +1945,7 @@
                 <w:noProof/>
                 <w:webHidden/>
               </w:rPr>
-              <w:t>13</w:t>
+              <w:t>14</w:t>
             </w:r>
             <w:r>
               <w:rPr>
@@ -1884,7 +1968,7 @@
               <w:lang w:eastAsia="es-ES"/>
             </w:rPr>
           </w:pPr>
-          <w:hyperlink w:anchor="_Toc149497473" w:history="1">
+          <w:hyperlink w:anchor="_Toc151160548" w:history="1">
             <w:r>
               <w:rPr>
                 <w:rStyle w:val="Hipervnculo"/>
@@ -1911,7 +1995,7 @@
                 <w:noProof/>
                 <w:webHidden/>
               </w:rPr>
-              <w:instrText xml:space="preserve"> PAGEREF _Toc149497473 \h </w:instrText>
+              <w:instrText xml:space="preserve"> PAGEREF _Toc151160548 \h </w:instrText>
             </w:r>
             <w:r>
               <w:rPr>
@@ -1931,7 +2015,7 @@
                 <w:noProof/>
                 <w:webHidden/>
               </w:rPr>
-              <w:t>15</w:t>
+              <w:t>16</w:t>
             </w:r>
             <w:r>
               <w:rPr>
@@ -1954,7 +2038,7 @@
               <w:lang w:eastAsia="es-ES"/>
             </w:rPr>
           </w:pPr>
-          <w:hyperlink w:anchor="_Toc149497474" w:history="1">
+          <w:hyperlink w:anchor="_Toc151160549" w:history="1">
             <w:r>
               <w:rPr>
                 <w:rStyle w:val="Hipervnculo"/>
@@ -1981,7 +2065,7 @@
                 <w:noProof/>
                 <w:webHidden/>
               </w:rPr>
-              <w:instrText xml:space="preserve"> PAGEREF _Toc149497474 \h </w:instrText>
+              <w:instrText xml:space="preserve"> PAGEREF _Toc151160549 \h </w:instrText>
             </w:r>
             <w:r>
               <w:rPr>
@@ -2001,7 +2085,7 @@
                 <w:noProof/>
                 <w:webHidden/>
               </w:rPr>
-              <w:t>18</w:t>
+              <w:t>19</w:t>
             </w:r>
             <w:r>
               <w:rPr>
@@ -2024,7 +2108,7 @@
               <w:lang w:eastAsia="es-ES"/>
             </w:rPr>
           </w:pPr>
-          <w:hyperlink w:anchor="_Toc149497475" w:history="1">
+          <w:hyperlink w:anchor="_Toc151160550" w:history="1">
             <w:r>
               <w:rPr>
                 <w:rStyle w:val="Hipervnculo"/>
@@ -2051,7 +2135,7 @@
                 <w:noProof/>
                 <w:webHidden/>
               </w:rPr>
-              <w:instrText xml:space="preserve"> PAGEREF _Toc149497475 \h </w:instrText>
+              <w:instrText xml:space="preserve"> PAGEREF _Toc151160550 \h </w:instrText>
             </w:r>
             <w:r>
               <w:rPr>
@@ -2071,7 +2155,7 @@
                 <w:noProof/>
                 <w:webHidden/>
               </w:rPr>
-              <w:t>20</w:t>
+              <w:t>21</w:t>
             </w:r>
             <w:r>
               <w:rPr>
@@ -2121,7 +2205,7 @@
           <w:lang w:eastAsia="es-ES"/>
         </w:rPr>
       </w:pPr>
-      <w:bookmarkStart w:id="0" w:name="_Toc149497459"/>
+      <w:bookmarkStart w:id="0" w:name="_Toc151160533"/>
       <w:r>
         <w:rPr>
           <w:rFonts w:eastAsia="Times New Roman"/>
@@ -2141,7 +2225,7 @@
           <w:rFonts w:eastAsia="Times New Roman"/>
           <w:lang w:eastAsia="es-ES"/>
         </w:rPr>
-        <w:t>INTRODUCCION</w:t>
+        <w:t>Introducción</w:t>
       </w:r>
       <w:bookmarkEnd w:id="0"/>
     </w:p>
@@ -2160,7 +2244,7 @@
           <w:lang w:eastAsia="es-ES"/>
         </w:rPr>
       </w:pPr>
-      <w:bookmarkStart w:id="1" w:name="_Toc149497460"/>
+      <w:bookmarkStart w:id="1" w:name="_Toc151160534"/>
       <w:r>
         <w:rPr>
           <w:rFonts w:eastAsia="Times New Roman"/>
@@ -2173,7 +2257,7 @@
           <w:rFonts w:eastAsia="Times New Roman"/>
           <w:lang w:eastAsia="es-ES"/>
         </w:rPr>
-        <w:t>TEMA</w:t>
+        <w:t>Tema</w:t>
       </w:r>
       <w:bookmarkEnd w:id="1"/>
     </w:p>
@@ -2203,18 +2287,16 @@
           <w:color w:val="000000"/>
           <w:lang w:eastAsia="es-ES"/>
         </w:rPr>
-        <w:t>El problema en proceso de investigación, desarrollo e implementación en este proyecto, tiene que ver con las técnicas que se utilizan para la replicación de una base de datos. Es decir, poniendo en palabras más simples y concretas, son técnicas que se desarrollan paso a paso para copiar total o parcialmente de forma exacta datos </w:t>
-      </w:r>
-    </w:p>
-    <w:p>
-      <w:pPr>
-        <w:spacing w:after="0" w:line="240" w:lineRule="auto"/>
-        <w:jc w:val="both"/>
+        <w:t xml:space="preserve">El problema en proceso de investigación, desarrollo e implementación en este proyecto, tiene que ver con las técnicas que se utilizan para la replicación de una base de datos. Es decir, poniendo en palabras más simples y concretas, son técnicas que se desarrollan paso a paso para copiar total o parcialmente de forma exacta </w:t>
+      </w:r>
+      <w:r>
         <w:rPr>
           <w:rFonts w:eastAsia="Times New Roman" w:cstheme="minorHAnsi"/>
+          <w:color w:val="000000"/>
           <w:lang w:eastAsia="es-ES"/>
         </w:rPr>
-      </w:pPr>
+        <w:t xml:space="preserve">los datos </w:t>
+      </w:r>
       <w:r>
         <w:rPr>
           <w:rFonts w:eastAsia="Times New Roman" w:cstheme="minorHAnsi"/>
@@ -2245,7 +2327,7 @@
           <w:lang w:eastAsia="es-ES"/>
         </w:rPr>
       </w:pPr>
-      <w:bookmarkStart w:id="2" w:name="_Toc149497461"/>
+      <w:bookmarkStart w:id="2" w:name="_Toc151160535"/>
       <w:r>
         <w:rPr>
           <w:rFonts w:eastAsia="Times New Roman"/>
@@ -2258,7 +2340,7 @@
           <w:rFonts w:eastAsia="Times New Roman"/>
           <w:lang w:eastAsia="es-ES"/>
         </w:rPr>
-        <w:t>DEFINICION O PLANTEAMIENTO DEL PROBLEMA</w:t>
+        <w:t>Definición o planteamiento del problema</w:t>
       </w:r>
       <w:bookmarkEnd w:id="2"/>
     </w:p>
@@ -2361,7 +2443,15 @@
           <w:color w:val="000000"/>
           <w:lang w:eastAsia="es-ES"/>
         </w:rPr>
-        <w:t>Replicar bases de datos nos puede servir para, por ejemplo:</w:t>
+        <w:t xml:space="preserve">Replicar bases de datos nos puede servir </w:t>
+      </w:r>
+      <w:r>
+        <w:rPr>
+          <w:rFonts w:eastAsia="Times New Roman" w:cstheme="minorHAnsi"/>
+          <w:color w:val="000000"/>
+          <w:lang w:eastAsia="es-ES"/>
+        </w:rPr>
+        <w:t>por ejemplo para:</w:t>
       </w:r>
     </w:p>
     <w:p>
@@ -2831,7 +2921,7 @@
           <w:color w:val="000000"/>
           <w:lang w:val="es-PY" w:eastAsia="es-PY"/>
         </w:rPr>
-        <w:t xml:space="preserve"> server, porque para que una instancia pueda ser publicadora se necesita que sea desde la versión </w:t>
+        <w:t xml:space="preserve"> server, porque para que una instancia pueda ser publicadora se necesita que </w:t>
       </w:r>
       <w:r>
         <w:rPr>
@@ -2839,63 +2929,7 @@
           <w:color w:val="000000"/>
           <w:lang w:val="es-PY" w:eastAsia="es-PY"/>
         </w:rPr>
-        <w:t>SQL</w:t>
-      </w:r>
-      <w:r>
-        <w:rPr>
-          <w:rFonts w:eastAsia="Times New Roman" w:cstheme="minorHAnsi"/>
-          <w:color w:val="000000"/>
-          <w:lang w:val="es-PY" w:eastAsia="es-PY"/>
-        </w:rPr>
-        <w:t xml:space="preserve"> developer y adelante, una </w:t>
-      </w:r>
-      <w:r>
-        <w:rPr>
-          <w:rFonts w:eastAsia="Times New Roman" w:cstheme="minorHAnsi"/>
-          <w:color w:val="000000"/>
-          <w:lang w:val="es-PY" w:eastAsia="es-PY"/>
-        </w:rPr>
-        <w:t>versión</w:t>
-      </w:r>
-      <w:r>
-        <w:rPr>
-          <w:rFonts w:eastAsia="Times New Roman" w:cstheme="minorHAnsi"/>
-          <w:color w:val="000000"/>
-          <w:lang w:val="es-PY" w:eastAsia="es-PY"/>
-        </w:rPr>
-        <w:t xml:space="preserve"> </w:t>
-      </w:r>
-      <w:r>
-        <w:rPr>
-          <w:rFonts w:eastAsia="Times New Roman" w:cstheme="minorHAnsi"/>
-          <w:color w:val="000000"/>
-          <w:lang w:val="es-PY" w:eastAsia="es-PY"/>
-        </w:rPr>
-        <w:t>SQL</w:t>
-      </w:r>
-      <w:r>
-        <w:rPr>
-          <w:rFonts w:eastAsia="Times New Roman" w:cstheme="minorHAnsi"/>
-          <w:color w:val="000000"/>
-          <w:lang w:val="es-PY" w:eastAsia="es-PY"/>
-        </w:rPr>
-        <w:t xml:space="preserve"> express </w:t>
-      </w:r>
-      <w:r>
-        <w:rPr>
-          <w:rFonts w:eastAsia="Times New Roman" w:cstheme="minorHAnsi"/>
-          <w:color w:val="000000"/>
-          <w:lang w:val="es-PY" w:eastAsia="es-PY"/>
-        </w:rPr>
-        <w:t>sólo</w:t>
-      </w:r>
-      <w:r>
-        <w:rPr>
-          <w:rFonts w:eastAsia="Times New Roman" w:cstheme="minorHAnsi"/>
-          <w:color w:val="000000"/>
-          <w:lang w:val="es-PY" w:eastAsia="es-PY"/>
-        </w:rPr>
-        <w:t xml:space="preserve"> puede ser suscriptora de una réplica.</w:t>
+        <w:t>posea cualquier versión de SQL Server excepto la Express.</w:t>
       </w:r>
     </w:p>
     <w:p>
@@ -3067,26 +3101,27 @@
           <w:lang w:val="es-PY" w:eastAsia="es-PY"/>
         </w:rPr>
       </w:pPr>
-      <w:bookmarkStart w:id="3" w:name="_Toc149497462"/>
+      <w:bookmarkStart w:id="3" w:name="_Toc151160536"/>
       <w:r>
         <w:rPr>
           <w:rFonts w:eastAsia="Times New Roman"/>
           <w:lang w:val="es-PY" w:eastAsia="es-PY"/>
         </w:rPr>
-        <w:t>1.3 OBJETIVOS DEL TRABAJO PR</w:t>
+        <w:t xml:space="preserve">1.3 </w:t>
       </w:r>
       <w:r>
         <w:rPr>
           <w:rFonts w:eastAsia="Times New Roman"/>
           <w:lang w:val="es-PY" w:eastAsia="es-PY"/>
         </w:rPr>
-        <w:t>ÁCTICO</w:t>
+        <w:t>Objetivos del trabajo práctico</w:t>
       </w:r>
       <w:bookmarkEnd w:id="3"/>
     </w:p>
     <w:p>
       <w:pPr>
         <w:spacing w:after="0" w:line="240" w:lineRule="auto"/>
+        <w:jc w:val="both"/>
         <w:rPr>
           <w:rFonts w:eastAsia="Times New Roman" w:cstheme="minorHAnsi"/>
           <w:lang w:val="es-PY" w:eastAsia="es-PY"/>
@@ -3120,19 +3155,27 @@
           <w:lang w:val="es-PY" w:eastAsia="es-PY"/>
         </w:rPr>
       </w:pPr>
-      <w:bookmarkStart w:id="4" w:name="_Toc149497463"/>
+      <w:bookmarkStart w:id="4" w:name="_Toc151160537"/>
       <w:r>
         <w:rPr>
           <w:rFonts w:eastAsia="Times New Roman"/>
           <w:lang w:val="es-PY" w:eastAsia="es-PY"/>
         </w:rPr>
-        <w:t>1.3.1 OBJETIVOS GENERALES</w:t>
+        <w:t xml:space="preserve">1.3.1 </w:t>
+      </w:r>
+      <w:r>
+        <w:rPr>
+          <w:rFonts w:eastAsia="Times New Roman"/>
+          <w:lang w:val="es-PY" w:eastAsia="es-PY"/>
+        </w:rPr>
+        <w:t>Objetivos generales</w:t>
       </w:r>
       <w:bookmarkEnd w:id="4"/>
     </w:p>
     <w:p>
       <w:pPr>
         <w:spacing w:after="0" w:line="240" w:lineRule="auto"/>
+        <w:jc w:val="both"/>
         <w:rPr>
           <w:rFonts w:eastAsia="Times New Roman" w:cstheme="minorHAnsi"/>
           <w:lang w:val="es-PY" w:eastAsia="es-PY"/>
@@ -3144,7 +3187,15 @@
           <w:color w:val="000000"/>
           <w:lang w:val="es-PY" w:eastAsia="es-PY"/>
         </w:rPr>
-        <w:t>El objetivo general es poder implementar una réplica sobre una instancia de base de datos que actúa como publicadora, la cual ya posee un script de datos.</w:t>
+        <w:t xml:space="preserve">El objetivo general es poder implementar una réplica sobre una instancia de base de datos que actúa como publicadora, la cual ya posee un </w:t>
+      </w:r>
+      <w:r>
+        <w:rPr>
+          <w:rFonts w:eastAsia="Times New Roman" w:cstheme="minorHAnsi"/>
+          <w:color w:val="000000"/>
+          <w:lang w:val="es-PY" w:eastAsia="es-PY"/>
+        </w:rPr>
+        <w:t>lote de datos.</w:t>
       </w:r>
     </w:p>
     <w:p>
@@ -3166,39 +3217,40 @@
           <w:lang w:val="es-PY" w:eastAsia="es-PY"/>
         </w:rPr>
       </w:pPr>
-      <w:bookmarkStart w:id="5" w:name="_Toc149497464"/>
+      <w:bookmarkStart w:id="5" w:name="_Toc151160538"/>
       <w:r>
         <w:rPr>
           <w:rFonts w:eastAsia="Times New Roman"/>
           <w:lang w:val="es-PY" w:eastAsia="es-PY"/>
         </w:rPr>
-        <w:t>1.3.2 OBJETIVOS ESPECÍFICOS</w:t>
+        <w:t xml:space="preserve">1.3.2 </w:t>
+      </w:r>
+      <w:r>
+        <w:rPr>
+          <w:rFonts w:eastAsia="Times New Roman"/>
+          <w:lang w:val="es-PY" w:eastAsia="es-PY"/>
+        </w:rPr>
+        <w:t>Objetivos específicos</w:t>
       </w:r>
       <w:bookmarkEnd w:id="5"/>
     </w:p>
     <w:p>
       <w:pPr>
         <w:spacing w:after="0" w:line="240" w:lineRule="auto"/>
-        <w:rPr>
-          <w:rFonts w:eastAsia="Times New Roman" w:cstheme="minorHAnsi"/>
-          <w:lang w:val="es-PY" w:eastAsia="es-PY"/>
-        </w:rPr>
-      </w:pPr>
-      <w:r>
+        <w:jc w:val="both"/>
         <w:rPr>
           <w:rFonts w:eastAsia="Times New Roman" w:cstheme="minorHAnsi"/>
           <w:color w:val="000000"/>
           <w:lang w:val="es-PY" w:eastAsia="es-PY"/>
         </w:rPr>
-        <w:t xml:space="preserve">El objetivo específico es corroborar que los datos hayan </w:t>
-      </w:r>
+      </w:pPr>
       <w:r>
         <w:rPr>
           <w:rFonts w:eastAsia="Times New Roman" w:cstheme="minorHAnsi"/>
           <w:color w:val="000000"/>
           <w:lang w:val="es-PY" w:eastAsia="es-PY"/>
         </w:rPr>
-        <w:t>sido</w:t>
+        <w:t xml:space="preserve">El objetivo específico es corroborar que los datos hayan </w:t>
       </w:r>
       <w:r>
         <w:rPr>
@@ -3206,7 +3258,7 @@
           <w:color w:val="000000"/>
           <w:lang w:val="es-PY" w:eastAsia="es-PY"/>
         </w:rPr>
-        <w:t xml:space="preserve"> replicados en otra instancia de base de </w:t>
+        <w:t>sido</w:t>
       </w:r>
       <w:r>
         <w:rPr>
@@ -3214,7 +3266,7 @@
           <w:color w:val="000000"/>
           <w:lang w:val="es-PY" w:eastAsia="es-PY"/>
         </w:rPr>
-        <w:t>datos la</w:t>
+        <w:t xml:space="preserve"> replicados en otra instancia de base de </w:t>
       </w:r>
       <w:r>
         <w:rPr>
@@ -3222,84 +3274,262 @@
           <w:color w:val="000000"/>
           <w:lang w:val="es-PY" w:eastAsia="es-PY"/>
         </w:rPr>
+        <w:t>datos la</w:t>
+      </w:r>
+      <w:r>
+        <w:rPr>
+          <w:rFonts w:eastAsia="Times New Roman" w:cstheme="minorHAnsi"/>
+          <w:color w:val="000000"/>
+          <w:lang w:val="es-PY" w:eastAsia="es-PY"/>
+        </w:rPr>
         <w:t xml:space="preserve"> cual actuará como suscriptora.</w:t>
       </w:r>
     </w:p>
     <w:p>
       <w:pPr>
+        <w:spacing w:after="0" w:line="240" w:lineRule="auto"/>
+        <w:rPr>
+          <w:rFonts w:eastAsia="Times New Roman" w:cstheme="minorHAnsi"/>
+          <w:lang w:val="es-PY" w:eastAsia="es-PY"/>
+        </w:rPr>
+      </w:pPr>
+    </w:p>
+    <w:p>
+      <w:pPr>
+        <w:rPr>
+          <w:rFonts w:asciiTheme="majorHAnsi" w:eastAsiaTheme="majorEastAsia" w:hAnsiTheme="majorHAnsi" w:cstheme="majorBidi"/>
+          <w:b/>
+          <w:bCs/>
+          <w:color w:val="2F5496" w:themeColor="accent1" w:themeShade="BF"/>
+          <w:sz w:val="32"/>
+          <w:szCs w:val="32"/>
+          <w:lang w:val="es-AR"/>
+        </w:rPr>
+      </w:pPr>
+      <w:r>
+        <w:rPr>
+          <w:rFonts w:asciiTheme="majorHAnsi" w:eastAsiaTheme="majorEastAsia" w:hAnsiTheme="majorHAnsi" w:cstheme="majorBidi"/>
+          <w:b/>
+          <w:bCs/>
+          <w:color w:val="2F5496" w:themeColor="accent1" w:themeShade="BF"/>
+          <w:sz w:val="32"/>
+          <w:szCs w:val="32"/>
+          <w:lang w:val="es-AR"/>
+        </w:rPr>
+        <w:br w:type="page"/>
+      </w:r>
+    </w:p>
+    <w:p>
+      <w:pPr>
         <w:pStyle w:val="Ttulo1"/>
-        <w:rPr>
-          <w:b/>
-          <w:bCs/>
-          <w:lang w:val="es-AR"/>
-        </w:rPr>
-      </w:pPr>
+      </w:pPr>
+      <w:bookmarkStart w:id="6" w:name="_Toc151160539"/>
+      <w:r>
+        <w:lastRenderedPageBreak/>
+        <w:t xml:space="preserve">CAPITULO </w:t>
+      </w:r>
+      <w:r>
+        <w:t>2</w:t>
+      </w:r>
+      <w:r>
+        <w:t xml:space="preserve">: </w:t>
+      </w:r>
+      <w:r>
+        <w:t>Marco referencial</w:t>
+      </w:r>
+      <w:bookmarkEnd w:id="6"/>
+    </w:p>
+    <w:p>
+      <w:pPr>
+        <w:jc w:val="both"/>
+      </w:pPr>
+      <w:r>
+        <w:t xml:space="preserve"> Luego de una breve definición de lo que es la réplica de bases de datos y de algunas motivaciones o usos que podemos darle a esta tecnología de distribución de datos desde una base de datos a otra, en este capítulo damos un breve ejemplo práctico de aplicación.</w:t>
+      </w:r>
+    </w:p>
+    <w:p>
+      <w:pPr>
+        <w:jc w:val="both"/>
+      </w:pPr>
+      <w:r>
+        <w:t xml:space="preserve"> En este trabajo de investigación usamos la </w:t>
+      </w:r>
+      <w:r>
+        <w:rPr>
+          <w:b/>
+          <w:bCs/>
+        </w:rPr>
+        <w:t>replicación transaccional</w:t>
+      </w:r>
+      <w:r>
+        <w:t>. Este tipo de réplica permite:</w:t>
+      </w:r>
+    </w:p>
+    <w:p>
+      <w:pPr>
+        <w:pStyle w:val="Prrafodelista"/>
+        <w:numPr>
+          <w:ilvl w:val="0"/>
+          <w:numId w:val="30"/>
+        </w:numPr>
+        <w:jc w:val="both"/>
+      </w:pPr>
+      <w:r>
+        <w:t>Tolerar los fallos: si la base de datos principal falla por cualquier motivo, la base de datos que sirve de réplica seguirá estando disponible.</w:t>
+      </w:r>
+    </w:p>
+    <w:p>
+      <w:pPr>
+        <w:pStyle w:val="Prrafodelista"/>
+        <w:numPr>
+          <w:ilvl w:val="0"/>
+          <w:numId w:val="30"/>
+        </w:numPr>
+        <w:jc w:val="both"/>
+      </w:pPr>
+      <w:r>
+        <w:t>Mejora la disponibilidad de los datos: gracias a tener una copia actualizada constantemente en una base de datos secundaria que funciona como réplica de la base de datos principal.</w:t>
+      </w:r>
+    </w:p>
+    <w:p>
+      <w:pPr>
+        <w:jc w:val="both"/>
+      </w:pPr>
+      <w:r>
+        <w:t xml:space="preserve"> Este tipo de réplicas se utiliza principalmente en aquellas operaciones críticas en donde la interrupción del servicio es inaceptable. </w:t>
+      </w:r>
+    </w:p>
+    <w:p>
+      <w:pPr>
+        <w:jc w:val="both"/>
+      </w:pPr>
+      <w:r>
+        <w:t xml:space="preserve"> Supongamos que tenemos un negocio con un sistema de punto de venta, el cual nos permite llevar un control de ventas e inventarios.</w:t>
+      </w:r>
+    </w:p>
+    <w:p>
+      <w:pPr>
+        <w:jc w:val="center"/>
+      </w:pPr>
+      <w:r>
+        <w:drawing>
+          <wp:inline distT="0" distB="0" distL="0" distR="0" wp14:anchorId="2CF8228F" wp14:editId="3F8181EE">
+            <wp:extent cx="3893078" cy="2114092"/>
+            <wp:effectExtent l="0" t="0" r="0" b="635"/>
+            <wp:docPr id="2" name="Imagen 2"/>
+            <wp:cNvGraphicFramePr>
+              <a:graphicFrameLocks xmlns:a="http://schemas.openxmlformats.org/drawingml/2006/main" noChangeAspect="1"/>
+            </wp:cNvGraphicFramePr>
+            <a:graphic xmlns:a="http://schemas.openxmlformats.org/drawingml/2006/main">
+              <a:graphicData uri="http://schemas.openxmlformats.org/drawingml/2006/picture">
+                <pic:pic xmlns:pic="http://schemas.openxmlformats.org/drawingml/2006/picture">
+                  <pic:nvPicPr>
+                    <pic:cNvPr id="1" name=""/>
+                    <pic:cNvPicPr/>
+                  </pic:nvPicPr>
+                  <pic:blipFill>
+                    <a:blip r:embed="rId9"/>
+                    <a:stretch>
+                      <a:fillRect/>
+                    </a:stretch>
+                  </pic:blipFill>
+                  <pic:spPr>
+                    <a:xfrm>
+                      <a:off x="0" y="0"/>
+                      <a:ext cx="3903481" cy="2119741"/>
+                    </a:xfrm>
+                    <a:prstGeom prst="rect">
+                      <a:avLst/>
+                    </a:prstGeom>
+                  </pic:spPr>
+                </pic:pic>
+              </a:graphicData>
+            </a:graphic>
+          </wp:inline>
+        </w:drawing>
+      </w:r>
+    </w:p>
+    <w:p>
+      <w:pPr>
+        <w:jc w:val="center"/>
+        <w:rPr>
+          <w:color w:val="808080" w:themeColor="background1" w:themeShade="80"/>
+        </w:rPr>
+      </w:pPr>
+      <w:r>
+        <w:rPr>
+          <w:color w:val="808080" w:themeColor="background1" w:themeShade="80"/>
+        </w:rPr>
+        <w:t>Imagen ilustrativa de un punto de venta</w:t>
+      </w:r>
+    </w:p>
+    <w:p>
+      <w:pPr>
+        <w:jc w:val="both"/>
+      </w:pPr>
+      <w:r>
+        <w:t xml:space="preserve"> En nuestro negocio vamos a tener nuestra computadora donde cargaremos todas las ventas que se hagan en el día. Cuando un cliente nos compre nosotros cargaremos los datos y, al confirmar la venta, el sistema de punto de venta registrará la transacción en la base de datos principal, que en este caso es la computadora de nuestro negocio.</w:t>
+      </w:r>
+    </w:p>
+    <w:p>
+      <w:pPr>
+        <w:jc w:val="both"/>
+      </w:pPr>
+      <w:r>
+        <w:t xml:space="preserve"> Esta computadora donde nosotros estamos cargando las ventas es crítica, debido a que, si en algún momento esta computadora falla por algún motivo, no podremos seguir vendiendo.</w:t>
+      </w:r>
+    </w:p>
+    <w:p>
+      <w:pPr>
+        <w:jc w:val="both"/>
+      </w:pPr>
+      <w:r>
+        <w:t xml:space="preserve"> Para solucionar este problema, usaremos una base de datos secundaria que funcionará como copia de seguridad </w:t>
+      </w:r>
+      <w:r>
+        <w:rPr>
+          <w:b/>
+          <w:bCs/>
+        </w:rPr>
+        <w:t xml:space="preserve">inmediata </w:t>
+      </w:r>
+      <w:r>
+        <w:t>de nuestra base de datos principal del negocio. Esta base de datos secundaria podría estar, por ejemplo, alojada en la nube.</w:t>
+      </w:r>
+    </w:p>
+    <w:p>
+      <w:pPr>
+        <w:jc w:val="both"/>
+      </w:pPr>
+      <w:r>
+        <w:t xml:space="preserve"> Cuando configuremos nuestra réplica transaccional, la próxima vez que un cliente nos venga a comprar, esta transacción se registrará tanto en la base de datos principal (computadora del negocio) como en la base de datos secundaria (alojada en la nube) de manera casi inmediata con </w:t>
+      </w:r>
+      <w:r>
+        <w:t>muy poca latencia.</w:t>
+      </w:r>
+    </w:p>
+    <w:p>
+      <w:pPr>
+        <w:jc w:val="both"/>
+        <w:rPr>
+          <w:lang w:val="es-AR"/>
+        </w:rPr>
+      </w:pPr>
+      <w:r>
+        <w:rPr>
+          <w:lang w:val="es-AR"/>
+        </w:rPr>
+        <w:br w:type="page"/>
+      </w:r>
     </w:p>
     <w:p>
       <w:pPr>
         <w:pStyle w:val="Ttulo1"/>
         <w:rPr>
-          <w:b/>
-          <w:bCs/>
-          <w:lang w:val="es-AR"/>
-        </w:rPr>
-      </w:pPr>
-    </w:p>
-    <w:p>
-      <w:pPr>
-        <w:pStyle w:val="Ttulo1"/>
-        <w:rPr>
-          <w:b/>
-          <w:bCs/>
-          <w:lang w:val="es-AR"/>
-        </w:rPr>
-      </w:pPr>
-    </w:p>
-    <w:p>
-      <w:pPr>
-        <w:pStyle w:val="Ttulo1"/>
-        <w:rPr>
-          <w:b/>
-          <w:bCs/>
-          <w:lang w:val="es-AR"/>
-        </w:rPr>
-      </w:pPr>
-    </w:p>
-    <w:p>
-      <w:pPr>
-        <w:pStyle w:val="Ttulo1"/>
-        <w:rPr>
-          <w:b/>
-          <w:bCs/>
-          <w:lang w:val="es-AR"/>
-        </w:rPr>
-      </w:pPr>
-    </w:p>
-    <w:p>
-      <w:pPr>
-        <w:pStyle w:val="Ttulo1"/>
-        <w:rPr>
-          <w:b/>
-          <w:bCs/>
-          <w:lang w:val="es-AR"/>
-        </w:rPr>
-      </w:pPr>
-    </w:p>
-    <w:p>
-      <w:pPr>
-        <w:rPr>
-          <w:lang w:val="es-AR"/>
-        </w:rPr>
-      </w:pPr>
-    </w:p>
-    <w:p>
-      <w:pPr>
-        <w:pStyle w:val="Ttulo1"/>
-        <w:rPr>
-          <w:lang w:val="es-AR"/>
-        </w:rPr>
-      </w:pPr>
-      <w:bookmarkStart w:id="6" w:name="_Toc149497465"/>
+          <w:lang w:val="es-AR"/>
+        </w:rPr>
+      </w:pPr>
+      <w:bookmarkStart w:id="7" w:name="_Toc151160540"/>
       <w:r>
         <w:rPr>
           <w:lang w:val="es-AR"/>
@@ -3307,7 +3537,7 @@
         <w:lastRenderedPageBreak/>
         <w:t>CAPÍTULO 3: Metodología seguida</w:t>
       </w:r>
-      <w:bookmarkEnd w:id="6"/>
+      <w:bookmarkEnd w:id="7"/>
     </w:p>
     <w:p>
       <w:pPr>
@@ -3316,7 +3546,7 @@
           <w:lang w:val="es-AR"/>
         </w:rPr>
       </w:pPr>
-      <w:bookmarkStart w:id="7" w:name="_Toc149497466"/>
+      <w:bookmarkStart w:id="8" w:name="_Toc151160541"/>
       <w:r>
         <w:rPr>
           <w:lang w:val="es-AR"/>
@@ -3369,7 +3599,7 @@
                     <pic:cNvPicPr/>
                   </pic:nvPicPr>
                   <pic:blipFill>
-                    <a:blip r:embed="rId9">
+                    <a:blip r:embed="rId10">
                       <a:extLst>
                         <a:ext uri="{28A0092B-C50C-407E-A947-70E740481C1C}">
                           <a14:useLocalDpi xmlns:a14="http://schemas.microsoft.com/office/drawing/2010/main" val="0"/>
@@ -3401,7 +3631,7 @@
           </wp:anchor>
         </w:drawing>
       </w:r>
-      <w:bookmarkEnd w:id="7"/>
+      <w:bookmarkEnd w:id="8"/>
       <w:r>
         <w:rPr>
           <w:lang w:val="es-AR"/>
@@ -3556,7 +3786,7 @@
                     <pic:cNvPicPr/>
                   </pic:nvPicPr>
                   <pic:blipFill>
-                    <a:blip r:embed="rId10">
+                    <a:blip r:embed="rId11">
                       <a:extLst>
                         <a:ext uri="{28A0092B-C50C-407E-A947-70E740481C1C}">
                           <a14:useLocalDpi xmlns:a14="http://schemas.microsoft.com/office/drawing/2010/main" val="0"/>
@@ -3695,7 +3925,7 @@
                     <pic:cNvPicPr/>
                   </pic:nvPicPr>
                   <pic:blipFill>
-                    <a:blip r:embed="rId11">
+                    <a:blip r:embed="rId12">
                       <a:extLst>
                         <a:ext uri="{28A0092B-C50C-407E-A947-70E740481C1C}">
                           <a14:useLocalDpi xmlns:a14="http://schemas.microsoft.com/office/drawing/2010/main" val="0"/>
@@ -3798,7 +4028,7 @@
           <w:noProof/>
         </w:rPr>
       </w:pPr>
-      <w:bookmarkStart w:id="8" w:name="_Toc149497467"/>
+      <w:bookmarkStart w:id="9" w:name="_Toc151160542"/>
       <w:r>
         <w:rPr>
           <w:noProof/>
@@ -3830,7 +4060,7 @@
         </w:rPr>
         <w:t>el servidor publicador</w:t>
       </w:r>
-      <w:bookmarkEnd w:id="8"/>
+      <w:bookmarkEnd w:id="9"/>
     </w:p>
     <w:p>
       <w:r>
@@ -3861,7 +4091,7 @@
       <w:pPr>
         <w:pStyle w:val="Ttulo3"/>
       </w:pPr>
-      <w:bookmarkStart w:id="9" w:name="_Toc149497468"/>
+      <w:bookmarkStart w:id="10" w:name="_Toc151160543"/>
       <w:r>
         <w:t>3</w:t>
       </w:r>
@@ -3874,7 +4104,7 @@
       <w:r>
         <w:t xml:space="preserve"> Activando servicios</w:t>
       </w:r>
-      <w:bookmarkEnd w:id="9"/>
+      <w:bookmarkEnd w:id="10"/>
     </w:p>
     <w:p>
       <w:pPr>
@@ -3978,7 +4208,7 @@
                     <pic:cNvPicPr/>
                   </pic:nvPicPr>
                   <pic:blipFill>
-                    <a:blip r:embed="rId12"/>
+                    <a:blip r:embed="rId13"/>
                     <a:stretch>
                       <a:fillRect/>
                     </a:stretch>
@@ -4031,7 +4261,7 @@
                     <pic:cNvPicPr/>
                   </pic:nvPicPr>
                   <pic:blipFill>
-                    <a:blip r:embed="rId13">
+                    <a:blip r:embed="rId14">
                       <a:extLst>
                         <a:ext uri="{28A0092B-C50C-407E-A947-70E740481C1C}">
                           <a14:useLocalDpi xmlns:a14="http://schemas.microsoft.com/office/drawing/2010/main" val="0"/>
@@ -4238,7 +4468,7 @@
                     <pic:cNvPicPr/>
                   </pic:nvPicPr>
                   <pic:blipFill>
-                    <a:blip r:embed="rId14">
+                    <a:blip r:embed="rId15">
                       <a:extLst>
                         <a:ext uri="{28A0092B-C50C-407E-A947-70E740481C1C}">
                           <a14:useLocalDpi xmlns:a14="http://schemas.microsoft.com/office/drawing/2010/main" val="0"/>
@@ -4298,7 +4528,7 @@
                     <pic:cNvPicPr/>
                   </pic:nvPicPr>
                   <pic:blipFill>
-                    <a:blip r:embed="rId15">
+                    <a:blip r:embed="rId16">
                       <a:extLst>
                         <a:ext uri="{28A0092B-C50C-407E-A947-70E740481C1C}">
                           <a14:useLocalDpi xmlns:a14="http://schemas.microsoft.com/office/drawing/2010/main" val="0"/>
@@ -4358,7 +4588,7 @@
                     <pic:cNvPicPr/>
                   </pic:nvPicPr>
                   <pic:blipFill>
-                    <a:blip r:embed="rId16">
+                    <a:blip r:embed="rId17">
                       <a:extLst>
                         <a:ext uri="{28A0092B-C50C-407E-A947-70E740481C1C}">
                           <a14:useLocalDpi xmlns:a14="http://schemas.microsoft.com/office/drawing/2010/main" val="0"/>
@@ -4498,7 +4728,7 @@
                     <pic:cNvPicPr/>
                   </pic:nvPicPr>
                   <pic:blipFill>
-                    <a:blip r:embed="rId17">
+                    <a:blip r:embed="rId18">
                       <a:extLst>
                         <a:ext uri="{28A0092B-C50C-407E-A947-70E740481C1C}">
                           <a14:useLocalDpi xmlns:a14="http://schemas.microsoft.com/office/drawing/2010/main" val="0"/>
@@ -4719,7 +4949,7 @@
               </wp:anchor>
             </w:drawing>
           </mc:Choice>
-          <mc:Fallback>
+          <mc:Fallback xmlns:oel="http://schemas.microsoft.com/office/2019/extlst">
             <w:pict>
               <v:rect w14:anchorId="43364B86" id="Rectángulo 24" o:spid="_x0000_s1026" style="position:absolute;margin-left:-19.45pt;margin-top:13.05pt;width:467.75pt;height:484.25pt;z-index:251681792;visibility:visible;mso-wrap-style:square;mso-height-percent:0;mso-wrap-distance-left:9pt;mso-wrap-distance-top:0;mso-wrap-distance-right:9pt;mso-wrap-distance-bottom:0;mso-position-horizontal:absolute;mso-position-horizontal-relative:text;mso-position-vertical:absolute;mso-position-vertical-relative:text;mso-height-percent:0;mso-height-relative:margin;v-text-anchor:middle" o:gfxdata="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" filled="f" strokecolor="red" strokeweight="1.5pt"/>
             </w:pict>
@@ -4887,7 +5117,7 @@
                     </pic:cNvPicPr>
                   </pic:nvPicPr>
                   <pic:blipFill>
-                    <a:blip r:embed="rId18">
+                    <a:blip r:embed="rId19">
                       <a:extLst>
                         <a:ext uri="{28A0092B-C50C-407E-A947-70E740481C1C}">
                           <a14:useLocalDpi xmlns:a14="http://schemas.microsoft.com/office/drawing/2010/main" val="0"/>
@@ -5058,7 +5288,7 @@
                     <pic:cNvPicPr/>
                   </pic:nvPicPr>
                   <pic:blipFill>
-                    <a:blip r:embed="rId19"/>
+                    <a:blip r:embed="rId20"/>
                     <a:stretch>
                       <a:fillRect/>
                     </a:stretch>
@@ -5083,7 +5313,7 @@
       <w:pPr>
         <w:pStyle w:val="Ttulo3"/>
       </w:pPr>
-      <w:bookmarkStart w:id="10" w:name="_Toc149497469"/>
+      <w:bookmarkStart w:id="11" w:name="_Toc151160544"/>
       <w:r>
         <w:lastRenderedPageBreak/>
         <w:t>3</w:t>
@@ -5097,7 +5327,7 @@
       <w:r>
         <w:t>Configurando distribuidor</w:t>
       </w:r>
-      <w:bookmarkEnd w:id="10"/>
+      <w:bookmarkEnd w:id="11"/>
     </w:p>
     <w:p>
       <w:pPr>
@@ -5174,7 +5404,7 @@
                     <pic:cNvPicPr/>
                   </pic:nvPicPr>
                   <pic:blipFill>
-                    <a:blip r:embed="rId20"/>
+                    <a:blip r:embed="rId21"/>
                     <a:stretch>
                       <a:fillRect/>
                     </a:stretch>
@@ -5279,7 +5509,7 @@
                     <pic:cNvPicPr/>
                   </pic:nvPicPr>
                   <pic:blipFill>
-                    <a:blip r:embed="rId21"/>
+                    <a:blip r:embed="rId22"/>
                     <a:stretch>
                       <a:fillRect/>
                     </a:stretch>
@@ -5413,7 +5643,7 @@
                     <pic:cNvPicPr/>
                   </pic:nvPicPr>
                   <pic:blipFill>
-                    <a:blip r:embed="rId22">
+                    <a:blip r:embed="rId23">
                       <a:extLst>
                         <a:ext uri="{28A0092B-C50C-407E-A947-70E740481C1C}">
                           <a14:useLocalDpi xmlns:a14="http://schemas.microsoft.com/office/drawing/2010/main" val="0"/>
@@ -5473,7 +5703,7 @@
                     <pic:cNvPicPr/>
                   </pic:nvPicPr>
                   <pic:blipFill>
-                    <a:blip r:embed="rId23">
+                    <a:blip r:embed="rId24">
                       <a:extLst>
                         <a:ext uri="{28A0092B-C50C-407E-A947-70E740481C1C}">
                           <a14:useLocalDpi xmlns:a14="http://schemas.microsoft.com/office/drawing/2010/main" val="0"/>
@@ -5719,7 +5949,7 @@
                     <pic:cNvPicPr/>
                   </pic:nvPicPr>
                   <pic:blipFill>
-                    <a:blip r:embed="rId24"/>
+                    <a:blip r:embed="rId25"/>
                     <a:stretch>
                       <a:fillRect/>
                     </a:stretch>
@@ -5814,7 +6044,7 @@
                     <pic:cNvPicPr/>
                   </pic:nvPicPr>
                   <pic:blipFill>
-                    <a:blip r:embed="rId25"/>
+                    <a:blip r:embed="rId26"/>
                     <a:stretch>
                       <a:fillRect/>
                     </a:stretch>
@@ -5876,7 +6106,7 @@
       <w:pPr>
         <w:pStyle w:val="Ttulo2"/>
       </w:pPr>
-      <w:bookmarkStart w:id="11" w:name="_Toc149497470"/>
+      <w:bookmarkStart w:id="12" w:name="_Toc151160545"/>
       <w:r>
         <w:lastRenderedPageBreak/>
         <w:t>3</w:t>
@@ -5884,7 +6114,7 @@
       <w:r>
         <w:t>.3 Configurando conexión entre servidor publicador y servidor suscriptor</w:t>
       </w:r>
-      <w:bookmarkEnd w:id="11"/>
+      <w:bookmarkEnd w:id="12"/>
     </w:p>
     <w:p>
       <w:pPr>
@@ -6204,7 +6434,7 @@
                     <pic:cNvPicPr/>
                   </pic:nvPicPr>
                   <pic:blipFill>
-                    <a:blip r:embed="rId26" cstate="print">
+                    <a:blip r:embed="rId27" cstate="print">
                       <a:extLst>
                         <a:ext uri="{28A0092B-C50C-407E-A947-70E740481C1C}">
                           <a14:useLocalDpi xmlns:a14="http://schemas.microsoft.com/office/drawing/2010/main" val="0"/>
@@ -6264,7 +6494,7 @@
                     <pic:cNvPicPr/>
                   </pic:nvPicPr>
                   <pic:blipFill>
-                    <a:blip r:embed="rId27" cstate="print">
+                    <a:blip r:embed="rId28" cstate="print">
                       <a:extLst>
                         <a:ext uri="{28A0092B-C50C-407E-A947-70E740481C1C}">
                           <a14:useLocalDpi xmlns:a14="http://schemas.microsoft.com/office/drawing/2010/main" val="0"/>
@@ -6522,7 +6752,7 @@
                     <pic:cNvPicPr/>
                   </pic:nvPicPr>
                   <pic:blipFill>
-                    <a:blip r:embed="rId28" cstate="print">
+                    <a:blip r:embed="rId29" cstate="print">
                       <a:extLst>
                         <a:ext uri="{28A0092B-C50C-407E-A947-70E740481C1C}">
                           <a14:useLocalDpi xmlns:a14="http://schemas.microsoft.com/office/drawing/2010/main" val="0"/>
@@ -6589,7 +6819,7 @@
                     <pic:cNvPicPr/>
                   </pic:nvPicPr>
                   <pic:blipFill>
-                    <a:blip r:embed="rId29" cstate="print">
+                    <a:blip r:embed="rId30" cstate="print">
                       <a:extLst>
                         <a:ext uri="{28A0092B-C50C-407E-A947-70E740481C1C}">
                           <a14:useLocalDpi xmlns:a14="http://schemas.microsoft.com/office/drawing/2010/main" val="0"/>
@@ -6919,7 +7149,7 @@
                     <pic:cNvPicPr/>
                   </pic:nvPicPr>
                   <pic:blipFill>
-                    <a:blip r:embed="rId30" cstate="print">
+                    <a:blip r:embed="rId31" cstate="print">
                       <a:extLst>
                         <a:ext uri="{28A0092B-C50C-407E-A947-70E740481C1C}">
                           <a14:useLocalDpi xmlns:a14="http://schemas.microsoft.com/office/drawing/2010/main" val="0"/>
@@ -6986,7 +7216,7 @@
                     <pic:cNvPicPr/>
                   </pic:nvPicPr>
                   <pic:blipFill>
-                    <a:blip r:embed="rId31">
+                    <a:blip r:embed="rId32">
                       <a:extLst>
                         <a:ext uri="{28A0092B-C50C-407E-A947-70E740481C1C}">
                           <a14:useLocalDpi xmlns:a14="http://schemas.microsoft.com/office/drawing/2010/main" val="0"/>
@@ -7204,7 +7434,7 @@
                     <pic:cNvPicPr/>
                   </pic:nvPicPr>
                   <pic:blipFill>
-                    <a:blip r:embed="rId32">
+                    <a:blip r:embed="rId33">
                       <a:extLst>
                         <a:ext uri="{28A0092B-C50C-407E-A947-70E740481C1C}">
                           <a14:useLocalDpi xmlns:a14="http://schemas.microsoft.com/office/drawing/2010/main" val="0"/>
@@ -7271,7 +7501,7 @@
                     <pic:cNvPicPr/>
                   </pic:nvPicPr>
                   <pic:blipFill>
-                    <a:blip r:embed="rId33" cstate="print">
+                    <a:blip r:embed="rId34" cstate="print">
                       <a:extLst>
                         <a:ext uri="{28A0092B-C50C-407E-A947-70E740481C1C}">
                           <a14:useLocalDpi xmlns:a14="http://schemas.microsoft.com/office/drawing/2010/main" val="0"/>
@@ -7519,7 +7749,7 @@
       <w:pPr>
         <w:pStyle w:val="Ttulo1"/>
       </w:pPr>
-      <w:bookmarkStart w:id="12" w:name="_Toc149497471"/>
+      <w:bookmarkStart w:id="13" w:name="_Toc151160546"/>
       <w:r>
         <w:lastRenderedPageBreak/>
         <w:t>CAPÍTULO 4:</w:t>
@@ -7530,7 +7760,7 @@
       <w:r>
         <w:t>Desarrollo del tema y presentación de resultados</w:t>
       </w:r>
-      <w:bookmarkEnd w:id="12"/>
+      <w:bookmarkEnd w:id="13"/>
     </w:p>
     <w:p>
       <w:pPr>
@@ -7576,7 +7806,7 @@
       <w:pPr>
         <w:pStyle w:val="Ttulo2"/>
       </w:pPr>
-      <w:bookmarkStart w:id="13" w:name="_Toc149497472"/>
+      <w:bookmarkStart w:id="14" w:name="_Toc151160547"/>
       <w:r>
         <w:t>4.</w:t>
       </w:r>
@@ -7586,7 +7816,7 @@
       <w:r>
         <w:t xml:space="preserve"> Creando publicación</w:t>
       </w:r>
-      <w:bookmarkEnd w:id="13"/>
+      <w:bookmarkEnd w:id="14"/>
     </w:p>
     <w:p>
       <w:pPr>
@@ -7625,7 +7855,7 @@
                     <pic:cNvPicPr/>
                   </pic:nvPicPr>
                   <pic:blipFill>
-                    <a:blip r:embed="rId34">
+                    <a:blip r:embed="rId35">
                       <a:extLst>
                         <a:ext uri="{28A0092B-C50C-407E-A947-70E740481C1C}">
                           <a14:useLocalDpi xmlns:a14="http://schemas.microsoft.com/office/drawing/2010/main" val="0"/>
@@ -7793,7 +8023,7 @@
                     <pic:cNvPicPr/>
                   </pic:nvPicPr>
                   <pic:blipFill>
-                    <a:blip r:embed="rId35">
+                    <a:blip r:embed="rId36">
                       <a:extLst>
                         <a:ext uri="{28A0092B-C50C-407E-A947-70E740481C1C}">
                           <a14:useLocalDpi xmlns:a14="http://schemas.microsoft.com/office/drawing/2010/main" val="0"/>
@@ -8017,7 +8247,7 @@
                     <pic:cNvPicPr/>
                   </pic:nvPicPr>
                   <pic:blipFill>
-                    <a:blip r:embed="rId36">
+                    <a:blip r:embed="rId37">
                       <a:extLst>
                         <a:ext uri="{28A0092B-C50C-407E-A947-70E740481C1C}">
                           <a14:useLocalDpi xmlns:a14="http://schemas.microsoft.com/office/drawing/2010/main" val="0"/>
@@ -8077,7 +8307,7 @@
                     <pic:cNvPicPr/>
                   </pic:nvPicPr>
                   <pic:blipFill>
-                    <a:blip r:embed="rId37">
+                    <a:blip r:embed="rId38">
                       <a:extLst>
                         <a:ext uri="{28A0092B-C50C-407E-A947-70E740481C1C}">
                           <a14:useLocalDpi xmlns:a14="http://schemas.microsoft.com/office/drawing/2010/main" val="0"/>
@@ -8269,7 +8499,7 @@
                     <pic:cNvPicPr/>
                   </pic:nvPicPr>
                   <pic:blipFill>
-                    <a:blip r:embed="rId38">
+                    <a:blip r:embed="rId39">
                       <a:extLst>
                         <a:ext uri="{28A0092B-C50C-407E-A947-70E740481C1C}">
                           <a14:useLocalDpi xmlns:a14="http://schemas.microsoft.com/office/drawing/2010/main" val="0"/>
@@ -8406,6 +8636,22 @@
           <w:b/>
           <w:bCs/>
         </w:rPr>
+        <w:t xml:space="preserve"> the SQL Server </w:t>
+      </w:r>
+      <w:proofErr w:type="spellStart"/>
+      <w:r>
+        <w:rPr>
+          <w:b/>
+          <w:bCs/>
+        </w:rPr>
+        <w:t>Agent</w:t>
+      </w:r>
+      <w:proofErr w:type="spellEnd"/>
+      <w:r>
+        <w:rPr>
+          <w:b/>
+          <w:bCs/>
+        </w:rPr>
         <w:t xml:space="preserve"> </w:t>
       </w:r>
       <w:proofErr w:type="spellStart"/>
@@ -8414,7 +8660,7 @@
           <w:b/>
           <w:bCs/>
         </w:rPr>
-        <w:t>the</w:t>
+        <w:t>service</w:t>
       </w:r>
       <w:proofErr w:type="spellEnd"/>
       <w:r>
@@ -8422,49 +8668,8 @@
           <w:b/>
           <w:bCs/>
         </w:rPr>
-        <w:t xml:space="preserve"> SQL Server </w:t>
-      </w:r>
-      <w:proofErr w:type="spellStart"/>
-      <w:r>
-        <w:rPr>
-          <w:b/>
-          <w:bCs/>
-        </w:rPr>
-        <w:t>Agent</w:t>
-      </w:r>
-      <w:proofErr w:type="spellEnd"/>
-      <w:r>
-        <w:rPr>
-          <w:b/>
-          <w:bCs/>
-        </w:rPr>
-        <w:t xml:space="preserve"> </w:t>
-      </w:r>
-      <w:proofErr w:type="spellStart"/>
-      <w:r>
-        <w:rPr>
-          <w:b/>
-          <w:bCs/>
-        </w:rPr>
-        <w:t>service</w:t>
-      </w:r>
-      <w:proofErr w:type="spellEnd"/>
-      <w:r>
-        <w:rPr>
-          <w:b/>
-          <w:bCs/>
-        </w:rPr>
-        <w:t xml:space="preserve"> </w:t>
-      </w:r>
-      <w:proofErr w:type="spellStart"/>
-      <w:r>
-        <w:rPr>
-          <w:b/>
-          <w:bCs/>
-        </w:rPr>
-        <w:t>Account</w:t>
-      </w:r>
-      <w:proofErr w:type="spellEnd"/>
+        <w:t xml:space="preserve"> Account</w:t>
+      </w:r>
     </w:p>
     <w:p>
       <w:pPr>
@@ -8505,7 +8710,7 @@
                     </pic:cNvPicPr>
                   </pic:nvPicPr>
                   <pic:blipFill>
-                    <a:blip r:embed="rId39">
+                    <a:blip r:embed="rId40">
                       <a:extLst>
                         <a:ext uri="{28A0092B-C50C-407E-A947-70E740481C1C}">
                           <a14:useLocalDpi xmlns:a14="http://schemas.microsoft.com/office/drawing/2010/main" val="0"/>
@@ -8559,23 +8764,7 @@
           <w:b/>
           <w:bCs/>
         </w:rPr>
-        <w:t xml:space="preserve"> </w:t>
-      </w:r>
-      <w:proofErr w:type="spellStart"/>
-      <w:r>
-        <w:rPr>
-          <w:b/>
-          <w:bCs/>
-        </w:rPr>
-        <w:t>the</w:t>
-      </w:r>
-      <w:proofErr w:type="spellEnd"/>
-      <w:r>
-        <w:rPr>
-          <w:b/>
-          <w:bCs/>
-        </w:rPr>
-        <w:t xml:space="preserve"> </w:t>
+        <w:t xml:space="preserve"> the </w:t>
       </w:r>
       <w:proofErr w:type="spellStart"/>
       <w:r>
@@ -8693,7 +8882,7 @@
                     <pic:cNvPicPr/>
                   </pic:nvPicPr>
                   <pic:blipFill>
-                    <a:blip r:embed="rId40">
+                    <a:blip r:embed="rId41">
                       <a:extLst>
                         <a:ext uri="{28A0092B-C50C-407E-A947-70E740481C1C}">
                           <a14:useLocalDpi xmlns:a14="http://schemas.microsoft.com/office/drawing/2010/main" val="0"/>
@@ -8788,7 +8977,7 @@
       <w:pPr>
         <w:pStyle w:val="Ttulo2"/>
       </w:pPr>
-      <w:bookmarkStart w:id="14" w:name="_Toc149497473"/>
+      <w:bookmarkStart w:id="15" w:name="_Toc151160548"/>
       <w:r>
         <w:rPr>
           <w:rStyle w:val="Ttulo3Car"/>
@@ -8805,7 +8994,7 @@
       <w:r>
         <w:t xml:space="preserve"> Creando un suscriptor</w:t>
       </w:r>
-      <w:bookmarkEnd w:id="14"/>
+      <w:bookmarkEnd w:id="15"/>
     </w:p>
     <w:p>
       <w:pPr>
@@ -8845,7 +9034,7 @@
       <w:r>
         <w:t xml:space="preserve"> como </w:t>
       </w:r>
-      <w:hyperlink r:id="rId41" w:history="1">
+      <w:hyperlink r:id="rId42" w:history="1">
         <w:r>
           <w:rPr>
             <w:rStyle w:val="Hipervnculo"/>
@@ -8995,7 +9184,7 @@
                     <pic:cNvPicPr/>
                   </pic:nvPicPr>
                   <pic:blipFill>
-                    <a:blip r:embed="rId42"/>
+                    <a:blip r:embed="rId43"/>
                     <a:stretch>
                       <a:fillRect/>
                     </a:stretch>
@@ -9049,7 +9238,7 @@
                     <pic:cNvPicPr/>
                   </pic:nvPicPr>
                   <pic:blipFill>
-                    <a:blip r:embed="rId43"/>
+                    <a:blip r:embed="rId44"/>
                     <a:stretch>
                       <a:fillRect/>
                     </a:stretch>
@@ -9271,7 +9460,7 @@
                     <pic:cNvPicPr/>
                   </pic:nvPicPr>
                   <pic:blipFill>
-                    <a:blip r:embed="rId44"/>
+                    <a:blip r:embed="rId45"/>
                     <a:stretch>
                       <a:fillRect/>
                     </a:stretch>
@@ -9343,7 +9532,7 @@
                     <pic:cNvPicPr/>
                   </pic:nvPicPr>
                   <pic:blipFill>
-                    <a:blip r:embed="rId45"/>
+                    <a:blip r:embed="rId46"/>
                     <a:stretch>
                       <a:fillRect/>
                     </a:stretch>
@@ -9506,7 +9695,7 @@
                     <pic:cNvPicPr/>
                   </pic:nvPicPr>
                   <pic:blipFill>
-                    <a:blip r:embed="rId46"/>
+                    <a:blip r:embed="rId47"/>
                     <a:stretch>
                       <a:fillRect/>
                     </a:stretch>
@@ -9674,7 +9863,7 @@
                     <pic:cNvPicPr/>
                   </pic:nvPicPr>
                   <pic:blipFill>
-                    <a:blip r:embed="rId47"/>
+                    <a:blip r:embed="rId48"/>
                     <a:stretch>
                       <a:fillRect/>
                     </a:stretch>
@@ -9836,7 +10025,7 @@
                     <pic:cNvPicPr/>
                   </pic:nvPicPr>
                   <pic:blipFill>
-                    <a:blip r:embed="rId48"/>
+                    <a:blip r:embed="rId49"/>
                     <a:stretch>
                       <a:fillRect/>
                     </a:stretch>
@@ -9980,6 +10169,22 @@
           <w:b/>
           <w:bCs/>
         </w:rPr>
+        <w:t xml:space="preserve"> the SQL Sever </w:t>
+      </w:r>
+      <w:proofErr w:type="spellStart"/>
+      <w:r>
+        <w:rPr>
+          <w:b/>
+          <w:bCs/>
+        </w:rPr>
+        <w:t>Agent</w:t>
+      </w:r>
+      <w:proofErr w:type="spellEnd"/>
+      <w:r>
+        <w:rPr>
+          <w:b/>
+          <w:bCs/>
+        </w:rPr>
         <w:t xml:space="preserve"> </w:t>
       </w:r>
       <w:proofErr w:type="spellStart"/>
@@ -9988,7 +10193,7 @@
           <w:b/>
           <w:bCs/>
         </w:rPr>
-        <w:t>the</w:t>
+        <w:t>service</w:t>
       </w:r>
       <w:proofErr w:type="spellEnd"/>
       <w:r>
@@ -9996,49 +10201,8 @@
           <w:b/>
           <w:bCs/>
         </w:rPr>
-        <w:t xml:space="preserve"> SQL Sever </w:t>
-      </w:r>
-      <w:proofErr w:type="spellStart"/>
-      <w:r>
-        <w:rPr>
-          <w:b/>
-          <w:bCs/>
-        </w:rPr>
-        <w:t>Agent</w:t>
-      </w:r>
-      <w:proofErr w:type="spellEnd"/>
-      <w:r>
-        <w:rPr>
-          <w:b/>
-          <w:bCs/>
-        </w:rPr>
-        <w:t xml:space="preserve"> </w:t>
-      </w:r>
-      <w:proofErr w:type="spellStart"/>
-      <w:r>
-        <w:rPr>
-          <w:b/>
-          <w:bCs/>
-        </w:rPr>
-        <w:t>service</w:t>
-      </w:r>
-      <w:proofErr w:type="spellEnd"/>
-      <w:r>
-        <w:rPr>
-          <w:b/>
-          <w:bCs/>
-        </w:rPr>
-        <w:t xml:space="preserve"> </w:t>
-      </w:r>
-      <w:proofErr w:type="spellStart"/>
-      <w:r>
-        <w:rPr>
-          <w:b/>
-          <w:bCs/>
-        </w:rPr>
-        <w:t>Account</w:t>
-      </w:r>
-      <w:proofErr w:type="spellEnd"/>
+        <w:t xml:space="preserve"> Account</w:t>
+      </w:r>
     </w:p>
     <w:p>
       <w:pPr>
@@ -10070,23 +10234,7 @@
           <w:b/>
           <w:bCs/>
         </w:rPr>
-        <w:t xml:space="preserve"> </w:t>
-      </w:r>
-      <w:proofErr w:type="spellStart"/>
-      <w:r>
-        <w:rPr>
-          <w:b/>
-          <w:bCs/>
-        </w:rPr>
-        <w:t>the</w:t>
-      </w:r>
-      <w:proofErr w:type="spellEnd"/>
-      <w:r>
-        <w:rPr>
-          <w:b/>
-          <w:bCs/>
-        </w:rPr>
-        <w:t xml:space="preserve"> </w:t>
+        <w:t xml:space="preserve"> the </w:t>
       </w:r>
       <w:proofErr w:type="spellStart"/>
       <w:r>
@@ -10183,7 +10331,7 @@
                     <pic:cNvPicPr/>
                   </pic:nvPicPr>
                   <pic:blipFill>
-                    <a:blip r:embed="rId49"/>
+                    <a:blip r:embed="rId50"/>
                     <a:stretch>
                       <a:fillRect/>
                     </a:stretch>
@@ -10301,7 +10449,7 @@
                     <pic:cNvPicPr/>
                   </pic:nvPicPr>
                   <pic:blipFill>
-                    <a:blip r:embed="rId50"/>
+                    <a:blip r:embed="rId51"/>
                     <a:stretch>
                       <a:fillRect/>
                     </a:stretch>
@@ -10453,7 +10601,7 @@
                     <pic:cNvPicPr/>
                   </pic:nvPicPr>
                   <pic:blipFill>
-                    <a:blip r:embed="rId51"/>
+                    <a:blip r:embed="rId52"/>
                     <a:stretch>
                       <a:fillRect/>
                     </a:stretch>
@@ -10507,7 +10655,7 @@
                     <pic:cNvPicPr/>
                   </pic:nvPicPr>
                   <pic:blipFill>
-                    <a:blip r:embed="rId52"/>
+                    <a:blip r:embed="rId53"/>
                     <a:stretch>
                       <a:fillRect/>
                     </a:stretch>
@@ -10601,11 +10749,11 @@
       <w:pPr>
         <w:pStyle w:val="Ttulo2"/>
       </w:pPr>
-      <w:bookmarkStart w:id="15" w:name="_Toc149497474"/>
+      <w:bookmarkStart w:id="16" w:name="_Toc151160549"/>
       <w:r>
         <w:t>4.3 Replicando datos</w:t>
       </w:r>
-      <w:bookmarkEnd w:id="15"/>
+      <w:bookmarkEnd w:id="16"/>
     </w:p>
     <w:p>
       <w:pPr>
@@ -10669,7 +10817,7 @@
                     <pic:cNvPicPr/>
                   </pic:nvPicPr>
                   <pic:blipFill>
-                    <a:blip r:embed="rId53"/>
+                    <a:blip r:embed="rId54"/>
                     <a:stretch>
                       <a:fillRect/>
                     </a:stretch>
@@ -10723,7 +10871,7 @@
                     <pic:cNvPicPr/>
                   </pic:nvPicPr>
                   <pic:blipFill>
-                    <a:blip r:embed="rId54"/>
+                    <a:blip r:embed="rId55"/>
                     <a:stretch>
                       <a:fillRect/>
                     </a:stretch>
@@ -10895,7 +11043,7 @@
                     <pic:cNvPicPr/>
                   </pic:nvPicPr>
                   <pic:blipFill>
-                    <a:blip r:embed="rId55"/>
+                    <a:blip r:embed="rId56"/>
                     <a:stretch>
                       <a:fillRect/>
                     </a:stretch>
@@ -11029,7 +11177,7 @@
                     <pic:cNvPicPr/>
                   </pic:nvPicPr>
                   <pic:blipFill>
-                    <a:blip r:embed="rId56"/>
+                    <a:blip r:embed="rId57"/>
                     <a:stretch>
                       <a:fillRect/>
                     </a:stretch>
@@ -11181,11 +11329,11 @@
       <w:pPr>
         <w:pStyle w:val="Ttulo1"/>
       </w:pPr>
-      <w:bookmarkStart w:id="16" w:name="_Toc149497475"/>
+      <w:bookmarkStart w:id="17" w:name="_Toc151160550"/>
       <w:r>
         <w:t>CAPITULO 6: Bibliografía</w:t>
       </w:r>
-      <w:bookmarkEnd w:id="16"/>
+      <w:bookmarkEnd w:id="17"/>
     </w:p>
     <w:p>
       <w:r>
@@ -11201,12 +11349,24 @@
       </w:r>
     </w:p>
     <w:p>
-      <w:hyperlink r:id="rId57" w:history="1">
+      <w:hyperlink r:id="rId58" w:history="1">
         <w:r>
           <w:rPr>
             <w:rStyle w:val="Hipervnculo"/>
           </w:rPr>
-          <w:t xml:space="preserve">Replicación de SQL Server - SQL Server | Microsoft </w:t>
+          <w:t>Replicación de SQL Server - SQL Server |</w:t>
+        </w:r>
+        <w:r>
+          <w:rPr>
+            <w:rStyle w:val="Hipervnculo"/>
+          </w:rPr>
+          <w:t xml:space="preserve"> </w:t>
+        </w:r>
+        <w:r>
+          <w:rPr>
+            <w:rStyle w:val="Hipervnculo"/>
+          </w:rPr>
+          <w:t xml:space="preserve">Microsoft </w:t>
         </w:r>
         <w:proofErr w:type="spellStart"/>
         <w:r>
@@ -11229,7 +11389,7 @@
 </file>
 
 <file path=word/endnotes.xml><?xml version="1.0" encoding="utf-8"?>
-<w:endnotes xmlns:wpc="http://schemas.microsoft.com/office/word/2010/wordprocessingCanvas" xmlns:cx="http://schemas.microsoft.com/office/drawing/2014/chartex" xmlns:cx1="http://schemas.microsoft.com/office/drawing/2015/9/8/chartex" xmlns:cx2="http://schemas.microsoft.com/office/drawing/2015/10/21/chartex" xmlns:cx3="http://schemas.microsoft.com/office/drawing/2016/5/9/chartex" xmlns:cx4="http://schemas.microsoft.com/office/drawing/2016/5/10/chartex" xmlns:cx5="http://schemas.microsoft.com/office/drawing/2016/5/11/chartex" xmlns:cx6="http://schemas.microsoft.com/office/drawing/2016/5/12/chartex" xmlns:cx7="http://schemas.microsoft.com/office/drawing/2016/5/13/chartex" xmlns:cx8="http://schemas.microsoft.com/office/drawing/2016/5/14/chartex" xmlns:mc="http://schemas.openxmlformats.org/markup-compatibility/2006" xmlns:aink="http://schemas.microsoft.com/office/drawing/2016/ink" xmlns:am3d="http://schemas.microsoft.com/office/drawing/2017/model3d" xmlns:o="urn:schemas-microsoft-com:office:office" xmlns:oel="http://schemas.microsoft.com/office/2019/extlst" xmlns:r="http://schemas.openxmlformats.org/officeDocument/2006/relationships" xmlns:m="http://schemas.openxmlformats.org/officeDocument/2006/math" xmlns:v="urn:schemas-microsoft-com:vml" xmlns:wp14="http://schemas.microsoft.com/office/word/2010/wordprocessingDrawing" xmlns:wp="http://schemas.openxmlformats.org/drawingml/2006/wordprocessingDrawing" xmlns:w10="urn:schemas-microsoft-com:office:word" xmlns:w="http://schemas.openxmlformats.org/wordprocessingml/2006/main" xmlns:w14="http://schemas.microsoft.com/office/word/2010/wordml" xmlns:w15="http://schemas.microsoft.com/office/word/2012/wordml" xmlns:w16cex="http://schemas.microsoft.com/office/word/2018/wordml/cex" xmlns:w16cid="http://schemas.microsoft.com/office/word/2016/wordml/cid" xmlns:w16="http://schemas.microsoft.com/office/word/2018/wordml" xmlns:w16sdtdh="http://schemas.microsoft.com/office/word/2020/wordml/sdtdatahash" xmlns:w16se="http://schemas.microsoft.com/office/word/2015/wordml/symex" xmlns:wpg="http://schemas.microsoft.com/office/word/2010/wordprocessingGroup" xmlns:wpi="http://schemas.microsoft.com/office/word/2010/wordprocessingInk" xmlns:wne="http://schemas.microsoft.com/office/word/2006/wordml" xmlns:wps="http://schemas.microsoft.com/office/word/2010/wordprocessingShape" mc:Ignorable="w14 w15 w16se w16cid w16 w16cex w16sdtdh wp14">
+<w:endnotes xmlns:wpc="http://schemas.microsoft.com/office/word/2010/wordprocessingCanvas" xmlns:cx="http://schemas.microsoft.com/office/drawing/2014/chartex" xmlns:cx1="http://schemas.microsoft.com/office/drawing/2015/9/8/chartex" xmlns:cx2="http://schemas.microsoft.com/office/drawing/2015/10/21/chartex" xmlns:cx3="http://schemas.microsoft.com/office/drawing/2016/5/9/chartex" xmlns:cx4="http://schemas.microsoft.com/office/drawing/2016/5/10/chartex" xmlns:cx5="http://schemas.microsoft.com/office/drawing/2016/5/11/chartex" xmlns:cx6="http://schemas.microsoft.com/office/drawing/2016/5/12/chartex" xmlns:cx7="http://schemas.microsoft.com/office/drawing/2016/5/13/chartex" xmlns:cx8="http://schemas.microsoft.com/office/drawing/2016/5/14/chartex" xmlns:mc="http://schemas.openxmlformats.org/markup-compatibility/2006" xmlns:aink="http://schemas.microsoft.com/office/drawing/2016/ink" xmlns:am3d="http://schemas.microsoft.com/office/drawing/2017/model3d" xmlns:o="urn:schemas-microsoft-com:office:office" xmlns:r="http://schemas.openxmlformats.org/officeDocument/2006/relationships" xmlns:m="http://schemas.openxmlformats.org/officeDocument/2006/math" xmlns:v="urn:schemas-microsoft-com:vml" xmlns:wp14="http://schemas.microsoft.com/office/word/2010/wordprocessingDrawing" xmlns:wp="http://schemas.openxmlformats.org/drawingml/2006/wordprocessingDrawing" xmlns:w10="urn:schemas-microsoft-com:office:word" xmlns:w="http://schemas.openxmlformats.org/wordprocessingml/2006/main" xmlns:w14="http://schemas.microsoft.com/office/word/2010/wordml" xmlns:w15="http://schemas.microsoft.com/office/word/2012/wordml" xmlns:w16cex="http://schemas.microsoft.com/office/word/2018/wordml/cex" xmlns:w16cid="http://schemas.microsoft.com/office/word/2016/wordml/cid" xmlns:w16="http://schemas.microsoft.com/office/word/2018/wordml" xmlns:w16sdtdh="http://schemas.microsoft.com/office/word/2020/wordml/sdtdatahash" xmlns:w16se="http://schemas.microsoft.com/office/word/2015/wordml/symex" xmlns:wpg="http://schemas.microsoft.com/office/word/2010/wordprocessingGroup" xmlns:wpi="http://schemas.microsoft.com/office/word/2010/wordprocessingInk" xmlns:wne="http://schemas.microsoft.com/office/word/2006/wordml" xmlns:wps="http://schemas.microsoft.com/office/word/2010/wordprocessingShape" mc:Ignorable="w14 w15 w16se w16cid w16 w16cex w16sdtdh wp14">
   <w:endnote w:type="separator" w:id="-1">
     <w:p>
       <w:pPr>
@@ -11254,7 +11414,7 @@
 </file>
 
 <file path=word/footnotes.xml><?xml version="1.0" encoding="utf-8"?>
-<w:footnotes xmlns:wpc="http://schemas.microsoft.com/office/word/2010/wordprocessingCanvas" xmlns:cx="http://schemas.microsoft.com/office/drawing/2014/chartex" xmlns:cx1="http://schemas.microsoft.com/office/drawing/2015/9/8/chartex" xmlns:cx2="http://schemas.microsoft.com/office/drawing/2015/10/21/chartex" xmlns:cx3="http://schemas.microsoft.com/office/drawing/2016/5/9/chartex" xmlns:cx4="http://schemas.microsoft.com/office/drawing/2016/5/10/chartex" xmlns:cx5="http://schemas.microsoft.com/office/drawing/2016/5/11/chartex" xmlns:cx6="http://schemas.microsoft.com/office/drawing/2016/5/12/chartex" xmlns:cx7="http://schemas.microsoft.com/office/drawing/2016/5/13/chartex" xmlns:cx8="http://schemas.microsoft.com/office/drawing/2016/5/14/chartex" xmlns:mc="http://schemas.openxmlformats.org/markup-compatibility/2006" xmlns:aink="http://schemas.microsoft.com/office/drawing/2016/ink" xmlns:am3d="http://schemas.microsoft.com/office/drawing/2017/model3d" xmlns:o="urn:schemas-microsoft-com:office:office" xmlns:oel="http://schemas.microsoft.com/office/2019/extlst" xmlns:r="http://schemas.openxmlformats.org/officeDocument/2006/relationships" xmlns:m="http://schemas.openxmlformats.org/officeDocument/2006/math" xmlns:v="urn:schemas-microsoft-com:vml" xmlns:wp14="http://schemas.microsoft.com/office/word/2010/wordprocessingDrawing" xmlns:wp="http://schemas.openxmlformats.org/drawingml/2006/wordprocessingDrawing" xmlns:w10="urn:schemas-microsoft-com:office:word" xmlns:w="http://schemas.openxmlformats.org/wordprocessingml/2006/main" xmlns:w14="http://schemas.microsoft.com/office/word/2010/wordml" xmlns:w15="http://schemas.microsoft.com/office/word/2012/wordml" xmlns:w16cex="http://schemas.microsoft.com/office/word/2018/wordml/cex" xmlns:w16cid="http://schemas.microsoft.com/office/word/2016/wordml/cid" xmlns:w16="http://schemas.microsoft.com/office/word/2018/wordml" xmlns:w16sdtdh="http://schemas.microsoft.com/office/word/2020/wordml/sdtdatahash" xmlns:w16se="http://schemas.microsoft.com/office/word/2015/wordml/symex" xmlns:wpg="http://schemas.microsoft.com/office/word/2010/wordprocessingGroup" xmlns:wpi="http://schemas.microsoft.com/office/word/2010/wordprocessingInk" xmlns:wne="http://schemas.microsoft.com/office/word/2006/wordml" xmlns:wps="http://schemas.microsoft.com/office/word/2010/wordprocessingShape" mc:Ignorable="w14 w15 w16se w16cid w16 w16cex w16sdtdh wp14">
+<w:footnotes xmlns:wpc="http://schemas.microsoft.com/office/word/2010/wordprocessingCanvas" xmlns:cx="http://schemas.microsoft.com/office/drawing/2014/chartex" xmlns:cx1="http://schemas.microsoft.com/office/drawing/2015/9/8/chartex" xmlns:cx2="http://schemas.microsoft.com/office/drawing/2015/10/21/chartex" xmlns:cx3="http://schemas.microsoft.com/office/drawing/2016/5/9/chartex" xmlns:cx4="http://schemas.microsoft.com/office/drawing/2016/5/10/chartex" xmlns:cx5="http://schemas.microsoft.com/office/drawing/2016/5/11/chartex" xmlns:cx6="http://schemas.microsoft.com/office/drawing/2016/5/12/chartex" xmlns:cx7="http://schemas.microsoft.com/office/drawing/2016/5/13/chartex" xmlns:cx8="http://schemas.microsoft.com/office/drawing/2016/5/14/chartex" xmlns:mc="http://schemas.openxmlformats.org/markup-compatibility/2006" xmlns:aink="http://schemas.microsoft.com/office/drawing/2016/ink" xmlns:am3d="http://schemas.microsoft.com/office/drawing/2017/model3d" xmlns:o="urn:schemas-microsoft-com:office:office" xmlns:r="http://schemas.openxmlformats.org/officeDocument/2006/relationships" xmlns:m="http://schemas.openxmlformats.org/officeDocument/2006/math" xmlns:v="urn:schemas-microsoft-com:vml" xmlns:wp14="http://schemas.microsoft.com/office/word/2010/wordprocessingDrawing" xmlns:wp="http://schemas.openxmlformats.org/drawingml/2006/wordprocessingDrawing" xmlns:w10="urn:schemas-microsoft-com:office:word" xmlns:w="http://schemas.openxmlformats.org/wordprocessingml/2006/main" xmlns:w14="http://schemas.microsoft.com/office/word/2010/wordml" xmlns:w15="http://schemas.microsoft.com/office/word/2012/wordml" xmlns:w16cex="http://schemas.microsoft.com/office/word/2018/wordml/cex" xmlns:w16cid="http://schemas.microsoft.com/office/word/2016/wordml/cid" xmlns:w16="http://schemas.microsoft.com/office/word/2018/wordml" xmlns:w16sdtdh="http://schemas.microsoft.com/office/word/2020/wordml/sdtdatahash" xmlns:w16se="http://schemas.microsoft.com/office/word/2015/wordml/symex" xmlns:wpg="http://schemas.microsoft.com/office/word/2010/wordprocessingGroup" xmlns:wpi="http://schemas.microsoft.com/office/word/2010/wordprocessingInk" xmlns:wne="http://schemas.microsoft.com/office/word/2006/wordml" xmlns:wps="http://schemas.microsoft.com/office/word/2010/wordprocessingShape" mc:Ignorable="w14 w15 w16se w16cid w16 w16cex w16sdtdh wp14">
   <w:footnote w:type="separator" w:id="-1">
     <w:p>
       <w:pPr>
@@ -11279,7 +11439,7 @@
 </file>
 
 <file path=word/numbering.xml><?xml version="1.0" encoding="utf-8"?>
-<w:numbering xmlns:wpc="http://schemas.microsoft.com/office/word/2010/wordprocessingCanvas" xmlns:cx="http://schemas.microsoft.com/office/drawing/2014/chartex" xmlns:cx1="http://schemas.microsoft.com/office/drawing/2015/9/8/chartex" xmlns:cx2="http://schemas.microsoft.com/office/drawing/2015/10/21/chartex" xmlns:cx3="http://schemas.microsoft.com/office/drawing/2016/5/9/chartex" xmlns:cx4="http://schemas.microsoft.com/office/drawing/2016/5/10/chartex" xmlns:cx5="http://schemas.microsoft.com/office/drawing/2016/5/11/chartex" xmlns:cx6="http://schemas.microsoft.com/office/drawing/2016/5/12/chartex" xmlns:cx7="http://schemas.microsoft.com/office/drawing/2016/5/13/chartex" xmlns:cx8="http://schemas.microsoft.com/office/drawing/2016/5/14/chartex" xmlns:mc="http://schemas.openxmlformats.org/markup-compatibility/2006" xmlns:aink="http://schemas.microsoft.com/office/drawing/2016/ink" xmlns:am3d="http://schemas.microsoft.com/office/drawing/2017/model3d" xmlns:o="urn:schemas-microsoft-com:office:office" xmlns:oel="http://schemas.microsoft.com/office/2019/extlst" xmlns:r="http://schemas.openxmlformats.org/officeDocument/2006/relationships" xmlns:m="http://schemas.openxmlformats.org/officeDocument/2006/math" xmlns:v="urn:schemas-microsoft-com:vml" xmlns:wp14="http://schemas.microsoft.com/office/word/2010/wordprocessingDrawing" xmlns:wp="http://schemas.openxmlformats.org/drawingml/2006/wordprocessingDrawing" xmlns:w10="urn:schemas-microsoft-com:office:word" xmlns:w="http://schemas.openxmlformats.org/wordprocessingml/2006/main" xmlns:w14="http://schemas.microsoft.com/office/word/2010/wordml" xmlns:w15="http://schemas.microsoft.com/office/word/2012/wordml" xmlns:w16cex="http://schemas.microsoft.com/office/word/2018/wordml/cex" xmlns:w16cid="http://schemas.microsoft.com/office/word/2016/wordml/cid" xmlns:w16="http://schemas.microsoft.com/office/word/2018/wordml" xmlns:w16sdtdh="http://schemas.microsoft.com/office/word/2020/wordml/sdtdatahash" xmlns:w16se="http://schemas.microsoft.com/office/word/2015/wordml/symex" xmlns:wpg="http://schemas.microsoft.com/office/word/2010/wordprocessingGroup" xmlns:wpi="http://schemas.microsoft.com/office/word/2010/wordprocessingInk" xmlns:wne="http://schemas.microsoft.com/office/word/2006/wordml" xmlns:wps="http://schemas.microsoft.com/office/word/2010/wordprocessingShape" mc:Ignorable="w14 w15 w16se w16cid w16 w16cex w16sdtdh wp14">
+<w:numbering xmlns:wpc="http://schemas.microsoft.com/office/word/2010/wordprocessingCanvas" xmlns:cx="http://schemas.microsoft.com/office/drawing/2014/chartex" xmlns:cx1="http://schemas.microsoft.com/office/drawing/2015/9/8/chartex" xmlns:cx2="http://schemas.microsoft.com/office/drawing/2015/10/21/chartex" xmlns:cx3="http://schemas.microsoft.com/office/drawing/2016/5/9/chartex" xmlns:cx4="http://schemas.microsoft.com/office/drawing/2016/5/10/chartex" xmlns:cx5="http://schemas.microsoft.com/office/drawing/2016/5/11/chartex" xmlns:cx6="http://schemas.microsoft.com/office/drawing/2016/5/12/chartex" xmlns:cx7="http://schemas.microsoft.com/office/drawing/2016/5/13/chartex" xmlns:cx8="http://schemas.microsoft.com/office/drawing/2016/5/14/chartex" xmlns:mc="http://schemas.openxmlformats.org/markup-compatibility/2006" xmlns:aink="http://schemas.microsoft.com/office/drawing/2016/ink" xmlns:am3d="http://schemas.microsoft.com/office/drawing/2017/model3d" xmlns:o="urn:schemas-microsoft-com:office:office" xmlns:r="http://schemas.openxmlformats.org/officeDocument/2006/relationships" xmlns:m="http://schemas.openxmlformats.org/officeDocument/2006/math" xmlns:v="urn:schemas-microsoft-com:vml" xmlns:wp14="http://schemas.microsoft.com/office/word/2010/wordprocessingDrawing" xmlns:wp="http://schemas.openxmlformats.org/drawingml/2006/wordprocessingDrawing" xmlns:w10="urn:schemas-microsoft-com:office:word" xmlns:w="http://schemas.openxmlformats.org/wordprocessingml/2006/main" xmlns:w14="http://schemas.microsoft.com/office/word/2010/wordml" xmlns:w15="http://schemas.microsoft.com/office/word/2012/wordml" xmlns:w16cex="http://schemas.microsoft.com/office/word/2018/wordml/cex" xmlns:w16cid="http://schemas.microsoft.com/office/word/2016/wordml/cid" xmlns:w16="http://schemas.microsoft.com/office/word/2018/wordml" xmlns:w16sdtdh="http://schemas.microsoft.com/office/word/2020/wordml/sdtdatahash" xmlns:w16se="http://schemas.microsoft.com/office/word/2015/wordml/symex" xmlns:wpg="http://schemas.microsoft.com/office/word/2010/wordprocessingGroup" xmlns:wpi="http://schemas.microsoft.com/office/word/2010/wordprocessingInk" xmlns:wne="http://schemas.microsoft.com/office/word/2006/wordml" xmlns:wps="http://schemas.microsoft.com/office/word/2010/wordprocessingShape" mc:Ignorable="w14 w15 w16se w16cid w16 w16cex w16sdtdh wp14">
   <w:abstractNum w:abstractNumId="0" w15:restartNumberingAfterBreak="0">
     <w:nsid w:val="03A87CE5"/>
     <w:multiLevelType w:val="hybridMultilevel"/>
@@ -11840,6 +12000,119 @@
     </w:lvl>
   </w:abstractNum>
   <w:abstractNum w:abstractNumId="6" w15:restartNumberingAfterBreak="0">
+    <w:nsid w:val="352D4631"/>
+    <w:multiLevelType w:val="hybridMultilevel"/>
+    <w:tmpl w:val="1C8A4E72"/>
+    <w:lvl w:ilvl="0" w:tplc="0C0A0001">
+      <w:start w:val="1"/>
+      <w:numFmt w:val="bullet"/>
+      <w:lvlText w:val=""/>
+      <w:lvlJc w:val="left"/>
+      <w:pPr>
+        <w:ind w:left="720" w:hanging="360"/>
+      </w:pPr>
+      <w:rPr>
+        <w:rFonts w:ascii="Symbol" w:hAnsi="Symbol" w:hint="default"/>
+      </w:rPr>
+    </w:lvl>
+    <w:lvl w:ilvl="1" w:tplc="0C0A0003" w:tentative="1">
+      <w:start w:val="1"/>
+      <w:numFmt w:val="bullet"/>
+      <w:lvlText w:val="o"/>
+      <w:lvlJc w:val="left"/>
+      <w:pPr>
+        <w:ind w:left="1440" w:hanging="360"/>
+      </w:pPr>
+      <w:rPr>
+        <w:rFonts w:ascii="Courier New" w:hAnsi="Courier New" w:cs="Courier New" w:hint="default"/>
+      </w:rPr>
+    </w:lvl>
+    <w:lvl w:ilvl="2" w:tplc="0C0A0005" w:tentative="1">
+      <w:start w:val="1"/>
+      <w:numFmt w:val="bullet"/>
+      <w:lvlText w:val=""/>
+      <w:lvlJc w:val="left"/>
+      <w:pPr>
+        <w:ind w:left="2160" w:hanging="360"/>
+      </w:pPr>
+      <w:rPr>
+        <w:rFonts w:ascii="Wingdings" w:hAnsi="Wingdings" w:hint="default"/>
+      </w:rPr>
+    </w:lvl>
+    <w:lvl w:ilvl="3" w:tplc="0C0A0001" w:tentative="1">
+      <w:start w:val="1"/>
+      <w:numFmt w:val="bullet"/>
+      <w:lvlText w:val=""/>
+      <w:lvlJc w:val="left"/>
+      <w:pPr>
+        <w:ind w:left="2880" w:hanging="360"/>
+      </w:pPr>
+      <w:rPr>
+        <w:rFonts w:ascii="Symbol" w:hAnsi="Symbol" w:hint="default"/>
+      </w:rPr>
+    </w:lvl>
+    <w:lvl w:ilvl="4" w:tplc="0C0A0003" w:tentative="1">
+      <w:start w:val="1"/>
+      <w:numFmt w:val="bullet"/>
+      <w:lvlText w:val="o"/>
+      <w:lvlJc w:val="left"/>
+      <w:pPr>
+        <w:ind w:left="3600" w:hanging="360"/>
+      </w:pPr>
+      <w:rPr>
+        <w:rFonts w:ascii="Courier New" w:hAnsi="Courier New" w:cs="Courier New" w:hint="default"/>
+      </w:rPr>
+    </w:lvl>
+    <w:lvl w:ilvl="5" w:tplc="0C0A0005" w:tentative="1">
+      <w:start w:val="1"/>
+      <w:numFmt w:val="bullet"/>
+      <w:lvlText w:val=""/>
+      <w:lvlJc w:val="left"/>
+      <w:pPr>
+        <w:ind w:left="4320" w:hanging="360"/>
+      </w:pPr>
+      <w:rPr>
+        <w:rFonts w:ascii="Wingdings" w:hAnsi="Wingdings" w:hint="default"/>
+      </w:rPr>
+    </w:lvl>
+    <w:lvl w:ilvl="6" w:tplc="0C0A0001" w:tentative="1">
+      <w:start w:val="1"/>
+      <w:numFmt w:val="bullet"/>
+      <w:lvlText w:val=""/>
+      <w:lvlJc w:val="left"/>
+      <w:pPr>
+        <w:ind w:left="5040" w:hanging="360"/>
+      </w:pPr>
+      <w:rPr>
+        <w:rFonts w:ascii="Symbol" w:hAnsi="Symbol" w:hint="default"/>
+      </w:rPr>
+    </w:lvl>
+    <w:lvl w:ilvl="7" w:tplc="0C0A0003" w:tentative="1">
+      <w:start w:val="1"/>
+      <w:numFmt w:val="bullet"/>
+      <w:lvlText w:val="o"/>
+      <w:lvlJc w:val="left"/>
+      <w:pPr>
+        <w:ind w:left="5760" w:hanging="360"/>
+      </w:pPr>
+      <w:rPr>
+        <w:rFonts w:ascii="Courier New" w:hAnsi="Courier New" w:cs="Courier New" w:hint="default"/>
+      </w:rPr>
+    </w:lvl>
+    <w:lvl w:ilvl="8" w:tplc="0C0A0005" w:tentative="1">
+      <w:start w:val="1"/>
+      <w:numFmt w:val="bullet"/>
+      <w:lvlText w:val=""/>
+      <w:lvlJc w:val="left"/>
+      <w:pPr>
+        <w:ind w:left="6480" w:hanging="360"/>
+      </w:pPr>
+      <w:rPr>
+        <w:rFonts w:ascii="Wingdings" w:hAnsi="Wingdings" w:hint="default"/>
+      </w:rPr>
+    </w:lvl>
+  </w:abstractNum>
+  <w:abstractNum w:abstractNumId="7" w15:restartNumberingAfterBreak="0">
     <w:nsid w:val="357035EA"/>
     <w:multiLevelType w:val="hybridMultilevel"/>
     <w:tmpl w:val="6F4C454E"/>
@@ -11928,7 +12201,7 @@
       </w:pPr>
     </w:lvl>
   </w:abstractNum>
-  <w:abstractNum w:abstractNumId="7" w15:restartNumberingAfterBreak="0">
+  <w:abstractNum w:abstractNumId="8" w15:restartNumberingAfterBreak="0">
     <w:nsid w:val="35967118"/>
     <w:multiLevelType w:val="hybridMultilevel"/>
     <w:tmpl w:val="E0E8BA72"/>
@@ -12019,7 +12292,7 @@
       </w:pPr>
     </w:lvl>
   </w:abstractNum>
-  <w:abstractNum w:abstractNumId="8" w15:restartNumberingAfterBreak="0">
+  <w:abstractNum w:abstractNumId="9" w15:restartNumberingAfterBreak="0">
     <w:nsid w:val="38E15961"/>
     <w:multiLevelType w:val="hybridMultilevel"/>
     <w:tmpl w:val="37AE7CDE"/>
@@ -12108,7 +12381,7 @@
       </w:pPr>
     </w:lvl>
   </w:abstractNum>
-  <w:abstractNum w:abstractNumId="9" w15:restartNumberingAfterBreak="0">
+  <w:abstractNum w:abstractNumId="10" w15:restartNumberingAfterBreak="0">
     <w:nsid w:val="425C0D9D"/>
     <w:multiLevelType w:val="hybridMultilevel"/>
     <w:tmpl w:val="CE067012"/>
@@ -12199,7 +12472,7 @@
       </w:pPr>
     </w:lvl>
   </w:abstractNum>
-  <w:abstractNum w:abstractNumId="10" w15:restartNumberingAfterBreak="0">
+  <w:abstractNum w:abstractNumId="11" w15:restartNumberingAfterBreak="0">
     <w:nsid w:val="472E7019"/>
     <w:multiLevelType w:val="hybridMultilevel"/>
     <w:tmpl w:val="9EA6D76E"/>
@@ -12285,7 +12558,7 @@
       </w:pPr>
     </w:lvl>
   </w:abstractNum>
-  <w:abstractNum w:abstractNumId="11" w15:restartNumberingAfterBreak="0">
+  <w:abstractNum w:abstractNumId="12" w15:restartNumberingAfterBreak="0">
     <w:nsid w:val="4A53220B"/>
     <w:multiLevelType w:val="hybridMultilevel"/>
     <w:tmpl w:val="58CC2370"/>
@@ -12374,7 +12647,7 @@
       </w:pPr>
     </w:lvl>
   </w:abstractNum>
-  <w:abstractNum w:abstractNumId="12" w15:restartNumberingAfterBreak="0">
+  <w:abstractNum w:abstractNumId="13" w15:restartNumberingAfterBreak="0">
     <w:nsid w:val="4BA95E18"/>
     <w:multiLevelType w:val="hybridMultilevel"/>
     <w:tmpl w:val="192065E4"/>
@@ -12465,7 +12738,7 @@
       </w:pPr>
     </w:lvl>
   </w:abstractNum>
-  <w:abstractNum w:abstractNumId="13" w15:restartNumberingAfterBreak="0">
+  <w:abstractNum w:abstractNumId="14" w15:restartNumberingAfterBreak="0">
     <w:nsid w:val="4D726394"/>
     <w:multiLevelType w:val="hybridMultilevel"/>
     <w:tmpl w:val="BCB05D52"/>
@@ -12556,7 +12829,7 @@
       </w:pPr>
     </w:lvl>
   </w:abstractNum>
-  <w:abstractNum w:abstractNumId="14" w15:restartNumberingAfterBreak="0">
+  <w:abstractNum w:abstractNumId="15" w15:restartNumberingAfterBreak="0">
     <w:nsid w:val="4E044613"/>
     <w:multiLevelType w:val="hybridMultilevel"/>
     <w:tmpl w:val="15FE0148"/>
@@ -12646,7 +12919,7 @@
       </w:pPr>
     </w:lvl>
   </w:abstractNum>
-  <w:abstractNum w:abstractNumId="15" w15:restartNumberingAfterBreak="0">
+  <w:abstractNum w:abstractNumId="16" w15:restartNumberingAfterBreak="0">
     <w:nsid w:val="519C04B1"/>
     <w:multiLevelType w:val="hybridMultilevel"/>
     <w:tmpl w:val="B2E222BC"/>
@@ -12735,7 +13008,7 @@
       </w:pPr>
     </w:lvl>
   </w:abstractNum>
-  <w:abstractNum w:abstractNumId="16" w15:restartNumberingAfterBreak="0">
+  <w:abstractNum w:abstractNumId="17" w15:restartNumberingAfterBreak="0">
     <w:nsid w:val="540E7632"/>
     <w:multiLevelType w:val="hybridMultilevel"/>
     <w:tmpl w:val="BE28AFE2"/>
@@ -12821,7 +13094,7 @@
       </w:pPr>
     </w:lvl>
   </w:abstractNum>
-  <w:abstractNum w:abstractNumId="17" w15:restartNumberingAfterBreak="0">
+  <w:abstractNum w:abstractNumId="18" w15:restartNumberingAfterBreak="0">
     <w:nsid w:val="56DC0091"/>
     <w:multiLevelType w:val="hybridMultilevel"/>
     <w:tmpl w:val="AD2E5A1E"/>
@@ -12907,7 +13180,7 @@
       </w:pPr>
     </w:lvl>
   </w:abstractNum>
-  <w:abstractNum w:abstractNumId="18" w15:restartNumberingAfterBreak="0">
+  <w:abstractNum w:abstractNumId="19" w15:restartNumberingAfterBreak="0">
     <w:nsid w:val="5A7D2938"/>
     <w:multiLevelType w:val="hybridMultilevel"/>
     <w:tmpl w:val="E8B8836A"/>
@@ -12997,7 +13270,7 @@
       </w:pPr>
     </w:lvl>
   </w:abstractNum>
-  <w:abstractNum w:abstractNumId="19" w15:restartNumberingAfterBreak="0">
+  <w:abstractNum w:abstractNumId="20" w15:restartNumberingAfterBreak="0">
     <w:nsid w:val="5B382BCA"/>
     <w:multiLevelType w:val="hybridMultilevel"/>
     <w:tmpl w:val="49AA8698"/>
@@ -13086,7 +13359,7 @@
       </w:pPr>
     </w:lvl>
   </w:abstractNum>
-  <w:abstractNum w:abstractNumId="20" w15:restartNumberingAfterBreak="0">
+  <w:abstractNum w:abstractNumId="21" w15:restartNumberingAfterBreak="0">
     <w:nsid w:val="5BCE268F"/>
     <w:multiLevelType w:val="hybridMultilevel"/>
     <w:tmpl w:val="DC60D44E"/>
@@ -13177,7 +13450,7 @@
       </w:pPr>
     </w:lvl>
   </w:abstractNum>
-  <w:abstractNum w:abstractNumId="21" w15:restartNumberingAfterBreak="0">
+  <w:abstractNum w:abstractNumId="22" w15:restartNumberingAfterBreak="0">
     <w:nsid w:val="5D375DC2"/>
     <w:multiLevelType w:val="hybridMultilevel"/>
     <w:tmpl w:val="58EA9C8C"/>
@@ -13268,7 +13541,7 @@
       </w:pPr>
     </w:lvl>
   </w:abstractNum>
-  <w:abstractNum w:abstractNumId="22" w15:restartNumberingAfterBreak="0">
+  <w:abstractNum w:abstractNumId="23" w15:restartNumberingAfterBreak="0">
     <w:nsid w:val="60847DA4"/>
     <w:multiLevelType w:val="hybridMultilevel"/>
     <w:tmpl w:val="861C7060"/>
@@ -13357,7 +13630,7 @@
       </w:pPr>
     </w:lvl>
   </w:abstractNum>
-  <w:abstractNum w:abstractNumId="23" w15:restartNumberingAfterBreak="0">
+  <w:abstractNum w:abstractNumId="24" w15:restartNumberingAfterBreak="0">
     <w:nsid w:val="6626045A"/>
     <w:multiLevelType w:val="hybridMultilevel"/>
     <w:tmpl w:val="353E1D52"/>
@@ -13446,7 +13719,7 @@
       </w:pPr>
     </w:lvl>
   </w:abstractNum>
-  <w:abstractNum w:abstractNumId="24" w15:restartNumberingAfterBreak="0">
+  <w:abstractNum w:abstractNumId="25" w15:restartNumberingAfterBreak="0">
     <w:nsid w:val="6C92594C"/>
     <w:multiLevelType w:val="hybridMultilevel"/>
     <w:tmpl w:val="EEE45D36"/>
@@ -13536,7 +13809,7 @@
       </w:pPr>
     </w:lvl>
   </w:abstractNum>
-  <w:abstractNum w:abstractNumId="25" w15:restartNumberingAfterBreak="0">
+  <w:abstractNum w:abstractNumId="26" w15:restartNumberingAfterBreak="0">
     <w:nsid w:val="71CB40B4"/>
     <w:multiLevelType w:val="hybridMultilevel"/>
     <w:tmpl w:val="FDE2681C"/>
@@ -13625,7 +13898,7 @@
       </w:pPr>
     </w:lvl>
   </w:abstractNum>
-  <w:abstractNum w:abstractNumId="26" w15:restartNumberingAfterBreak="0">
+  <w:abstractNum w:abstractNumId="27" w15:restartNumberingAfterBreak="0">
     <w:nsid w:val="73635C92"/>
     <w:multiLevelType w:val="multilevel"/>
     <w:tmpl w:val="3B26A128"/>
@@ -13774,7 +14047,7 @@
       </w:rPr>
     </w:lvl>
   </w:abstractNum>
-  <w:abstractNum w:abstractNumId="27" w15:restartNumberingAfterBreak="0">
+  <w:abstractNum w:abstractNumId="28" w15:restartNumberingAfterBreak="0">
     <w:nsid w:val="7826129D"/>
     <w:multiLevelType w:val="hybridMultilevel"/>
     <w:tmpl w:val="95869F78"/>
@@ -13863,7 +14136,7 @@
       </w:pPr>
     </w:lvl>
   </w:abstractNum>
-  <w:abstractNum w:abstractNumId="28" w15:restartNumberingAfterBreak="0">
+  <w:abstractNum w:abstractNumId="29" w15:restartNumberingAfterBreak="0">
     <w:nsid w:val="7B4E261A"/>
     <w:multiLevelType w:val="multilevel"/>
     <w:tmpl w:val="F2DC904C"/>
@@ -14012,92 +14285,95 @@
       </w:rPr>
     </w:lvl>
   </w:abstractNum>
-  <w:num w:numId="1" w16cid:durableId="390464619">
+  <w:num w:numId="1">
     <w:abstractNumId w:val="2"/>
   </w:num>
-  <w:num w:numId="2" w16cid:durableId="1737511013">
+  <w:num w:numId="2">
+    <w:abstractNumId w:val="19"/>
+  </w:num>
+  <w:num w:numId="3">
+    <w:abstractNumId w:val="15"/>
+  </w:num>
+  <w:num w:numId="4">
+    <w:abstractNumId w:val="1"/>
+  </w:num>
+  <w:num w:numId="5">
+    <w:abstractNumId w:val="5"/>
+  </w:num>
+  <w:num w:numId="6">
+    <w:abstractNumId w:val="21"/>
+  </w:num>
+  <w:num w:numId="7">
+    <w:abstractNumId w:val="8"/>
+  </w:num>
+  <w:num w:numId="8">
+    <w:abstractNumId w:val="14"/>
+  </w:num>
+  <w:num w:numId="9">
+    <w:abstractNumId w:val="0"/>
+  </w:num>
+  <w:num w:numId="10">
+    <w:abstractNumId w:val="10"/>
+  </w:num>
+  <w:num w:numId="11">
+    <w:abstractNumId w:val="22"/>
+  </w:num>
+  <w:num w:numId="12">
+    <w:abstractNumId w:val="13"/>
+  </w:num>
+  <w:num w:numId="13">
+    <w:abstractNumId w:val="17"/>
+  </w:num>
+  <w:num w:numId="14">
+    <w:abstractNumId w:val="7"/>
+  </w:num>
+  <w:num w:numId="15">
+    <w:abstractNumId w:val="9"/>
+  </w:num>
+  <w:num w:numId="16">
+    <w:abstractNumId w:val="24"/>
+  </w:num>
+  <w:num w:numId="17">
+    <w:abstractNumId w:val="28"/>
+  </w:num>
+  <w:num w:numId="18">
+    <w:abstractNumId w:val="16"/>
+  </w:num>
+  <w:num w:numId="19">
+    <w:abstractNumId w:val="23"/>
+  </w:num>
+  <w:num w:numId="20">
+    <w:abstractNumId w:val="12"/>
+  </w:num>
+  <w:num w:numId="21">
+    <w:abstractNumId w:val="4"/>
+  </w:num>
+  <w:num w:numId="22">
+    <w:abstractNumId w:val="26"/>
+  </w:num>
+  <w:num w:numId="23">
+    <w:abstractNumId w:val="3"/>
+  </w:num>
+  <w:num w:numId="24">
     <w:abstractNumId w:val="18"/>
   </w:num>
-  <w:num w:numId="3" w16cid:durableId="1690328346">
-    <w:abstractNumId w:val="14"/>
-  </w:num>
-  <w:num w:numId="4" w16cid:durableId="491526586">
-    <w:abstractNumId w:val="1"/>
-  </w:num>
-  <w:num w:numId="5" w16cid:durableId="13965514">
-    <w:abstractNumId w:val="5"/>
-  </w:num>
-  <w:num w:numId="6" w16cid:durableId="1821581179">
+  <w:num w:numId="25">
     <w:abstractNumId w:val="20"/>
   </w:num>
-  <w:num w:numId="7" w16cid:durableId="223837706">
-    <w:abstractNumId w:val="7"/>
+  <w:num w:numId="26">
+    <w:abstractNumId w:val="25"/>
   </w:num>
-  <w:num w:numId="8" w16cid:durableId="353507142">
-    <w:abstractNumId w:val="13"/>
+  <w:num w:numId="27">
+    <w:abstractNumId w:val="11"/>
   </w:num>
-  <w:num w:numId="9" w16cid:durableId="1319069933">
-    <w:abstractNumId w:val="0"/>
-  </w:num>
-  <w:num w:numId="10" w16cid:durableId="1535076349">
-    <w:abstractNumId w:val="9"/>
-  </w:num>
-  <w:num w:numId="11" w16cid:durableId="740520016">
-    <w:abstractNumId w:val="21"/>
-  </w:num>
-  <w:num w:numId="12" w16cid:durableId="959803228">
-    <w:abstractNumId w:val="12"/>
-  </w:num>
-  <w:num w:numId="13" w16cid:durableId="1666516391">
-    <w:abstractNumId w:val="16"/>
-  </w:num>
-  <w:num w:numId="14" w16cid:durableId="1407073441">
-    <w:abstractNumId w:val="6"/>
-  </w:num>
-  <w:num w:numId="15" w16cid:durableId="1863548235">
-    <w:abstractNumId w:val="8"/>
-  </w:num>
-  <w:num w:numId="16" w16cid:durableId="1450931377">
-    <w:abstractNumId w:val="23"/>
-  </w:num>
-  <w:num w:numId="17" w16cid:durableId="533661793">
+  <w:num w:numId="28">
     <w:abstractNumId w:val="27"/>
   </w:num>
-  <w:num w:numId="18" w16cid:durableId="897204878">
-    <w:abstractNumId w:val="15"/>
+  <w:num w:numId="29">
+    <w:abstractNumId w:val="29"/>
   </w:num>
-  <w:num w:numId="19" w16cid:durableId="1093472333">
-    <w:abstractNumId w:val="22"/>
-  </w:num>
-  <w:num w:numId="20" w16cid:durableId="1540900730">
-    <w:abstractNumId w:val="11"/>
-  </w:num>
-  <w:num w:numId="21" w16cid:durableId="1475559356">
-    <w:abstractNumId w:val="4"/>
-  </w:num>
-  <w:num w:numId="22" w16cid:durableId="2115661194">
-    <w:abstractNumId w:val="25"/>
-  </w:num>
-  <w:num w:numId="23" w16cid:durableId="2131970739">
-    <w:abstractNumId w:val="3"/>
-  </w:num>
-  <w:num w:numId="24" w16cid:durableId="476191149">
-    <w:abstractNumId w:val="17"/>
-  </w:num>
-  <w:num w:numId="25" w16cid:durableId="1030255313">
-    <w:abstractNumId w:val="19"/>
-  </w:num>
-  <w:num w:numId="26" w16cid:durableId="1257330451">
-    <w:abstractNumId w:val="24"/>
-  </w:num>
-  <w:num w:numId="27" w16cid:durableId="1101603880">
-    <w:abstractNumId w:val="10"/>
-  </w:num>
-  <w:num w:numId="28" w16cid:durableId="1204055891">
-    <w:abstractNumId w:val="26"/>
-  </w:num>
-  <w:num w:numId="29" w16cid:durableId="1415280013">
-    <w:abstractNumId w:val="28"/>
+  <w:num w:numId="30">
+    <w:abstractNumId w:val="6"/>
   </w:num>
 </w:numbering>
 </file>

</xml_diff>